<commit_message>
relations in class diagram
</commit_message>
<xml_diff>
--- a/ClassDIagramRelations.docx
+++ b/ClassDIagramRelations.docx
@@ -1,6 +1,6 @@
 
 <file path=word/document.xml><?xml version="1.0" encoding="utf-8"?>
-<w:document xmlns:wpc="http://schemas.microsoft.com/office/word/2010/wordprocessingCanvas" xmlns:mc="http://schemas.openxmlformats.org/markup-compatibility/2006" xmlns:o="urn:schemas-microsoft-com:office:office" xmlns:r="http://schemas.openxmlformats.org/officeDocument/2006/relationships" xmlns:m="http://schemas.openxmlformats.org/officeDocument/2006/math" xmlns:v="urn:schemas-microsoft-com:vml" xmlns:wp14="http://schemas.microsoft.com/office/word/2010/wordprocessingDrawing" xmlns:wp="http://schemas.openxmlformats.org/drawingml/2006/wordprocessingDrawing" xmlns:w10="urn:schemas-microsoft-com:office:word" xmlns:w="http://schemas.openxmlformats.org/wordprocessingml/2006/main" xmlns:w14="http://schemas.microsoft.com/office/word/2010/wordml" xmlns:wpg="http://schemas.microsoft.com/office/word/2010/wordprocessingGroup" xmlns:wpi="http://schemas.microsoft.com/office/word/2010/wordprocessingInk" xmlns:wne="http://schemas.microsoft.com/office/word/2006/wordml" xmlns:wps="http://schemas.microsoft.com/office/word/2010/wordprocessingShape" mc:Ignorable="w14 wp14">
+<w:document xmlns:wpc="http://schemas.microsoft.com/office/word/2010/wordprocessingCanvas" xmlns:cx="http://schemas.microsoft.com/office/drawing/2014/chartex" xmlns:cx1="http://schemas.microsoft.com/office/drawing/2015/9/8/chartex" xmlns:mc="http://schemas.openxmlformats.org/markup-compatibility/2006" xmlns:o="urn:schemas-microsoft-com:office:office" xmlns:r="http://schemas.openxmlformats.org/officeDocument/2006/relationships" xmlns:m="http://schemas.openxmlformats.org/officeDocument/2006/math" xmlns:v="urn:schemas-microsoft-com:vml" xmlns:wp14="http://schemas.microsoft.com/office/word/2010/wordprocessingDrawing" xmlns:wp="http://schemas.openxmlformats.org/drawingml/2006/wordprocessingDrawing" xmlns:w10="urn:schemas-microsoft-com:office:word" xmlns:w="http://schemas.openxmlformats.org/wordprocessingml/2006/main" xmlns:w14="http://schemas.microsoft.com/office/word/2010/wordml" xmlns:w15="http://schemas.microsoft.com/office/word/2012/wordml" xmlns:w16se="http://schemas.microsoft.com/office/word/2015/wordml/symex" xmlns:wpg="http://schemas.microsoft.com/office/word/2010/wordprocessingGroup" xmlns:wpi="http://schemas.microsoft.com/office/word/2010/wordprocessingInk" xmlns:wne="http://schemas.microsoft.com/office/word/2006/wordml" xmlns:wps="http://schemas.microsoft.com/office/word/2010/wordprocessingShape" mc:Ignorable="w14 w15 w16se wp14">
   <w:body>
     <w:p>
       <w:pPr>
@@ -10,17 +10,137 @@
           <w:numId w:val="1"/>
         </w:numPr>
         <w:rPr>
-          <w:sz w:val="24"/>
-          <w:szCs w:val="22"/>
-        </w:rPr>
-      </w:pPr>
-      <w:r>
-        <w:rPr>
-          <w:sz w:val="24"/>
-          <w:szCs w:val="22"/>
+          <w:b/>
+          <w:bCs/>
+          <w:sz w:val="28"/>
+          <w:szCs w:val="24"/>
+        </w:rPr>
+      </w:pPr>
+      <w:r>
+        <w:rPr>
+          <w:b/>
+          <w:bCs/>
+          <w:sz w:val="28"/>
+          <w:szCs w:val="24"/>
         </w:rPr>
         <w:t>Dependency</w:t>
       </w:r>
+      <w:r>
+        <w:rPr>
+          <w:b/>
+          <w:bCs/>
+          <w:sz w:val="28"/>
+          <w:szCs w:val="24"/>
+        </w:rPr>
+        <w:t>:</w:t>
+      </w:r>
+    </w:p>
+    <w:p>
+      <w:pPr>
+        <w:pStyle w:val="ListParagraph"/>
+        <w:rPr>
+          <w:sz w:val="24"/>
+          <w:szCs w:val="22"/>
+        </w:rPr>
+      </w:pPr>
+      <w:r>
+        <w:rPr>
+          <w:sz w:val="24"/>
+          <w:szCs w:val="22"/>
+        </w:rPr>
+        <w:t>It means that the class at the source end of the relationship has some sort of dependency on the class at the target (arrowhead) end of the relationship. For example, the following simple states that class A depends on class B in some way:</w:t>
+      </w:r>
+    </w:p>
+    <w:p>
+      <w:pPr>
+        <w:pStyle w:val="ListParagraph"/>
+        <w:jc w:val="center"/>
+        <w:rPr>
+          <w:sz w:val="24"/>
+          <w:szCs w:val="22"/>
+        </w:rPr>
+      </w:pPr>
+      <w:r>
+        <w:rPr>
+          <w:noProof/>
+          <w:lang w:bidi="hi-IN"/>
+        </w:rPr>
+        <w:drawing>
+          <wp:inline distT="0" distB="0" distL="0" distR="0">
+            <wp:extent cx="2781300" cy="857250"/>
+            <wp:effectExtent l="0" t="0" r="0" b="0"/>
+            <wp:docPr id="2" name="Picture 2" descr="dependency"/>
+            <wp:cNvGraphicFramePr>
+              <a:graphicFrameLocks xmlns:a="http://schemas.openxmlformats.org/drawingml/2006/main" noChangeAspect="1"/>
+            </wp:cNvGraphicFramePr>
+            <a:graphic xmlns:a="http://schemas.openxmlformats.org/drawingml/2006/main">
+              <a:graphicData uri="http://schemas.openxmlformats.org/drawingml/2006/picture">
+                <pic:pic xmlns:pic="http://schemas.openxmlformats.org/drawingml/2006/picture">
+                  <pic:nvPicPr>
+                    <pic:cNvPr id="0" name="Picture 1" descr="dependency"/>
+                    <pic:cNvPicPr>
+                      <a:picLocks noChangeAspect="1" noChangeArrowheads="1"/>
+                    </pic:cNvPicPr>
+                  </pic:nvPicPr>
+                  <pic:blipFill>
+                    <a:blip r:embed="rId5">
+                      <a:extLst>
+                        <a:ext uri="{28A0092B-C50C-407E-A947-70E740481C1C}">
+                          <a14:useLocalDpi xmlns:a14="http://schemas.microsoft.com/office/drawing/2010/main" val="0"/>
+                        </a:ext>
+                      </a:extLst>
+                    </a:blip>
+                    <a:srcRect/>
+                    <a:stretch>
+                      <a:fillRect/>
+                    </a:stretch>
+                  </pic:blipFill>
+                  <pic:spPr bwMode="auto">
+                    <a:xfrm>
+                      <a:off x="0" y="0"/>
+                      <a:ext cx="2781300" cy="857250"/>
+                    </a:xfrm>
+                    <a:prstGeom prst="rect">
+                      <a:avLst/>
+                    </a:prstGeom>
+                    <a:noFill/>
+                    <a:ln>
+                      <a:noFill/>
+                    </a:ln>
+                  </pic:spPr>
+                </pic:pic>
+              </a:graphicData>
+            </a:graphic>
+          </wp:inline>
+        </w:drawing>
+      </w:r>
+    </w:p>
+    <w:p>
+      <w:pPr>
+        <w:pStyle w:val="ListParagraph"/>
+        <w:rPr>
+          <w:sz w:val="24"/>
+          <w:szCs w:val="22"/>
+        </w:rPr>
+      </w:pPr>
+    </w:p>
+    <w:p>
+      <w:pPr>
+        <w:pStyle w:val="ListParagraph"/>
+        <w:rPr>
+          <w:sz w:val="24"/>
+          <w:szCs w:val="22"/>
+        </w:rPr>
+      </w:pPr>
+    </w:p>
+    <w:p>
+      <w:pPr>
+        <w:pStyle w:val="ListParagraph"/>
+        <w:rPr>
+          <w:sz w:val="24"/>
+          <w:szCs w:val="22"/>
+        </w:rPr>
+      </w:pPr>
     </w:p>
     <w:p>
       <w:pPr>
@@ -52,22 +172,598 @@
     <w:p>
       <w:pPr>
         <w:pStyle w:val="ListParagraph"/>
+        <w:jc w:val="center"/>
+        <w:rPr>
+          <w:sz w:val="24"/>
+          <w:szCs w:val="22"/>
+        </w:rPr>
+      </w:pPr>
+      <w:r>
+        <w:rPr>
+          <w:noProof/>
+          <w:lang w:bidi="hi-IN"/>
+        </w:rPr>
+        <w:drawing>
+          <wp:inline distT="0" distB="0" distL="0" distR="0">
+            <wp:extent cx="2800350" cy="857250"/>
+            <wp:effectExtent l="0" t="0" r="0" b="0"/>
+            <wp:docPr id="4" name="Picture 4" descr="association"/>
+            <wp:cNvGraphicFramePr>
+              <a:graphicFrameLocks xmlns:a="http://schemas.openxmlformats.org/drawingml/2006/main" noChangeAspect="1"/>
+            </wp:cNvGraphicFramePr>
+            <a:graphic xmlns:a="http://schemas.openxmlformats.org/drawingml/2006/main">
+              <a:graphicData uri="http://schemas.openxmlformats.org/drawingml/2006/picture">
+                <pic:pic xmlns:pic="http://schemas.openxmlformats.org/drawingml/2006/picture">
+                  <pic:nvPicPr>
+                    <pic:cNvPr id="0" name="Picture 3" descr="association"/>
+                    <pic:cNvPicPr>
+                      <a:picLocks noChangeAspect="1" noChangeArrowheads="1"/>
+                    </pic:cNvPicPr>
+                  </pic:nvPicPr>
+                  <pic:blipFill>
+                    <a:blip r:embed="rId6">
+                      <a:extLst>
+                        <a:ext uri="{28A0092B-C50C-407E-A947-70E740481C1C}">
+                          <a14:useLocalDpi xmlns:a14="http://schemas.microsoft.com/office/drawing/2010/main" val="0"/>
+                        </a:ext>
+                      </a:extLst>
+                    </a:blip>
+                    <a:srcRect/>
+                    <a:stretch>
+                      <a:fillRect/>
+                    </a:stretch>
+                  </pic:blipFill>
+                  <pic:spPr bwMode="auto">
+                    <a:xfrm>
+                      <a:off x="0" y="0"/>
+                      <a:ext cx="2800350" cy="857250"/>
+                    </a:xfrm>
+                    <a:prstGeom prst="rect">
+                      <a:avLst/>
+                    </a:prstGeom>
+                    <a:noFill/>
+                    <a:ln>
+                      <a:noFill/>
+                    </a:ln>
+                  </pic:spPr>
+                </pic:pic>
+              </a:graphicData>
+            </a:graphic>
+          </wp:inline>
+        </w:drawing>
+      </w:r>
+    </w:p>
+    <w:p>
+      <w:pPr>
+        <w:pStyle w:val="ListParagraph"/>
+        <w:rPr>
+          <w:sz w:val="24"/>
+          <w:szCs w:val="22"/>
+        </w:rPr>
+      </w:pPr>
+      <w:r>
+        <w:rPr>
+          <w:sz w:val="24"/>
+          <w:szCs w:val="22"/>
+        </w:rPr>
+        <w:t>Association defines dependency, but a much stronger dependency than that described above with the plain </w:t>
+      </w:r>
+      <w:r>
+        <w:rPr>
+          <w:i/>
+          <w:iCs/>
+          <w:sz w:val="24"/>
+          <w:szCs w:val="22"/>
+        </w:rPr>
+        <w:t>dependency</w:t>
+      </w:r>
+      <w:r>
+        <w:rPr>
+          <w:sz w:val="24"/>
+          <w:szCs w:val="22"/>
+        </w:rPr>
+        <w:t> relationship. The arrowhead means that there is a one-way relationship. In this example it means that class A1 is associated with class B1. In other words, class A1 uses and contains one instance of class B1, but B1 does not know about or contain any instances of class A1.</w:t>
+      </w:r>
+    </w:p>
+    <w:p>
+      <w:pPr>
+        <w:shd w:val="clear" w:color="auto" w:fill="FFFFFF"/>
+        <w:tabs>
+          <w:tab w:val="left" w:pos="916"/>
+          <w:tab w:val="left" w:pos="1832"/>
+          <w:tab w:val="left" w:pos="2748"/>
+          <w:tab w:val="left" w:pos="3664"/>
+          <w:tab w:val="left" w:pos="4580"/>
+          <w:tab w:val="left" w:pos="5496"/>
+          <w:tab w:val="left" w:pos="6412"/>
+          <w:tab w:val="left" w:pos="7328"/>
+          <w:tab w:val="left" w:pos="8244"/>
+          <w:tab w:val="left" w:pos="9160"/>
+          <w:tab w:val="left" w:pos="10076"/>
+          <w:tab w:val="left" w:pos="10992"/>
+          <w:tab w:val="left" w:pos="11908"/>
+          <w:tab w:val="left" w:pos="12824"/>
+          <w:tab w:val="left" w:pos="13740"/>
+          <w:tab w:val="left" w:pos="14656"/>
+        </w:tabs>
+        <w:spacing w:after="0" w:line="240" w:lineRule="auto"/>
+        <w:ind w:left="1440"/>
+        <w:rPr>
+          <w:rFonts w:ascii="Courier New" w:eastAsia="Times New Roman" w:hAnsi="Courier New" w:cs="Courier New"/>
+          <w:color w:val="3E3E3E"/>
+          <w:sz w:val="24"/>
+          <w:szCs w:val="24"/>
+          <w:lang w:bidi="hi-IN"/>
+        </w:rPr>
+      </w:pPr>
+      <w:r>
+        <w:rPr>
+          <w:rFonts w:ascii="Courier New" w:eastAsia="Times New Roman" w:hAnsi="Courier New" w:cs="Courier New"/>
+          <w:color w:val="3E3E3E"/>
+          <w:sz w:val="24"/>
+          <w:szCs w:val="24"/>
+          <w:lang w:bidi="hi-IN"/>
+        </w:rPr>
+        <w:t>import B1;</w:t>
+      </w:r>
+    </w:p>
+    <w:p>
+      <w:pPr>
+        <w:shd w:val="clear" w:color="auto" w:fill="FFFFFF"/>
+        <w:tabs>
+          <w:tab w:val="left" w:pos="916"/>
+          <w:tab w:val="left" w:pos="1832"/>
+          <w:tab w:val="left" w:pos="2748"/>
+          <w:tab w:val="left" w:pos="3664"/>
+          <w:tab w:val="left" w:pos="4580"/>
+          <w:tab w:val="left" w:pos="5496"/>
+          <w:tab w:val="left" w:pos="6412"/>
+          <w:tab w:val="left" w:pos="7328"/>
+          <w:tab w:val="left" w:pos="8244"/>
+          <w:tab w:val="left" w:pos="9160"/>
+          <w:tab w:val="left" w:pos="10076"/>
+          <w:tab w:val="left" w:pos="10992"/>
+          <w:tab w:val="left" w:pos="11908"/>
+          <w:tab w:val="left" w:pos="12824"/>
+          <w:tab w:val="left" w:pos="13740"/>
+          <w:tab w:val="left" w:pos="14656"/>
+        </w:tabs>
+        <w:spacing w:after="0" w:line="240" w:lineRule="auto"/>
+        <w:ind w:left="1440"/>
+        <w:rPr>
+          <w:rFonts w:ascii="Courier New" w:eastAsia="Times New Roman" w:hAnsi="Courier New" w:cs="Courier New"/>
+          <w:color w:val="3E3E3E"/>
+          <w:sz w:val="24"/>
+          <w:szCs w:val="24"/>
+          <w:lang w:bidi="hi-IN"/>
+        </w:rPr>
+      </w:pPr>
+      <w:r>
+        <w:rPr>
+          <w:rFonts w:ascii="Courier New" w:eastAsia="Times New Roman" w:hAnsi="Courier New" w:cs="Courier New"/>
+          <w:color w:val="3E3E3E"/>
+          <w:sz w:val="24"/>
+          <w:szCs w:val="24"/>
+          <w:lang w:bidi="hi-IN"/>
+        </w:rPr>
+        <w:t>public class A1 {</w:t>
+      </w:r>
+    </w:p>
+    <w:p>
+      <w:pPr>
+        <w:shd w:val="clear" w:color="auto" w:fill="FFFFFF"/>
+        <w:tabs>
+          <w:tab w:val="left" w:pos="916"/>
+          <w:tab w:val="left" w:pos="1832"/>
+          <w:tab w:val="left" w:pos="2748"/>
+          <w:tab w:val="left" w:pos="3664"/>
+          <w:tab w:val="left" w:pos="4580"/>
+          <w:tab w:val="left" w:pos="5496"/>
+          <w:tab w:val="left" w:pos="6412"/>
+          <w:tab w:val="left" w:pos="7328"/>
+          <w:tab w:val="left" w:pos="8244"/>
+          <w:tab w:val="left" w:pos="9160"/>
+          <w:tab w:val="left" w:pos="10076"/>
+          <w:tab w:val="left" w:pos="10992"/>
+          <w:tab w:val="left" w:pos="11908"/>
+          <w:tab w:val="left" w:pos="12824"/>
+          <w:tab w:val="left" w:pos="13740"/>
+          <w:tab w:val="left" w:pos="14656"/>
+        </w:tabs>
+        <w:spacing w:after="0" w:line="240" w:lineRule="auto"/>
+        <w:ind w:left="1440"/>
+        <w:rPr>
+          <w:rFonts w:ascii="Courier New" w:eastAsia="Times New Roman" w:hAnsi="Courier New" w:cs="Courier New"/>
+          <w:color w:val="3E3E3E"/>
+          <w:sz w:val="24"/>
+          <w:szCs w:val="24"/>
+          <w:lang w:bidi="hi-IN"/>
+        </w:rPr>
+      </w:pPr>
+      <w:r>
+        <w:rPr>
+          <w:rFonts w:ascii="Courier New" w:eastAsia="Times New Roman" w:hAnsi="Courier New" w:cs="Courier New"/>
+          <w:color w:val="3E3E3E"/>
+          <w:sz w:val="24"/>
+          <w:szCs w:val="24"/>
+          <w:lang w:bidi="hi-IN"/>
+        </w:rPr>
+        <w:t xml:space="preserve">  private B1 </w:t>
+      </w:r>
+      <w:proofErr w:type="spellStart"/>
+      <w:r>
+        <w:rPr>
+          <w:rFonts w:ascii="Courier New" w:eastAsia="Times New Roman" w:hAnsi="Courier New" w:cs="Courier New"/>
+          <w:color w:val="3E3E3E"/>
+          <w:sz w:val="24"/>
+          <w:szCs w:val="24"/>
+          <w:lang w:bidi="hi-IN"/>
+        </w:rPr>
+        <w:t>b1</w:t>
+      </w:r>
+      <w:proofErr w:type="spellEnd"/>
+      <w:r>
+        <w:rPr>
+          <w:rFonts w:ascii="Courier New" w:eastAsia="Times New Roman" w:hAnsi="Courier New" w:cs="Courier New"/>
+          <w:color w:val="3E3E3E"/>
+          <w:sz w:val="24"/>
+          <w:szCs w:val="24"/>
+          <w:lang w:bidi="hi-IN"/>
+        </w:rPr>
+        <w:t>;</w:t>
+      </w:r>
+    </w:p>
+    <w:p>
+      <w:pPr>
+        <w:shd w:val="clear" w:color="auto" w:fill="FFFFFF"/>
+        <w:tabs>
+          <w:tab w:val="left" w:pos="916"/>
+          <w:tab w:val="left" w:pos="1832"/>
+          <w:tab w:val="left" w:pos="2748"/>
+          <w:tab w:val="left" w:pos="3664"/>
+          <w:tab w:val="left" w:pos="4580"/>
+          <w:tab w:val="left" w:pos="5496"/>
+          <w:tab w:val="left" w:pos="6412"/>
+          <w:tab w:val="left" w:pos="7328"/>
+          <w:tab w:val="left" w:pos="8244"/>
+          <w:tab w:val="left" w:pos="9160"/>
+          <w:tab w:val="left" w:pos="10076"/>
+          <w:tab w:val="left" w:pos="10992"/>
+          <w:tab w:val="left" w:pos="11908"/>
+          <w:tab w:val="left" w:pos="12824"/>
+          <w:tab w:val="left" w:pos="13740"/>
+          <w:tab w:val="left" w:pos="14656"/>
+        </w:tabs>
+        <w:spacing w:after="0" w:line="240" w:lineRule="auto"/>
+        <w:ind w:left="1440"/>
+        <w:rPr>
+          <w:rFonts w:ascii="Courier New" w:eastAsia="Times New Roman" w:hAnsi="Courier New" w:cs="Courier New"/>
+          <w:color w:val="3E3E3E"/>
+          <w:sz w:val="24"/>
+          <w:szCs w:val="24"/>
+          <w:lang w:bidi="hi-IN"/>
+        </w:rPr>
+      </w:pPr>
+      <w:r>
+        <w:rPr>
+          <w:rFonts w:ascii="Courier New" w:eastAsia="Times New Roman" w:hAnsi="Courier New" w:cs="Courier New"/>
+          <w:color w:val="3E3E3E"/>
+          <w:sz w:val="24"/>
+          <w:szCs w:val="24"/>
+          <w:lang w:bidi="hi-IN"/>
+        </w:rPr>
+        <w:t xml:space="preserve">  public B1 getB1() {</w:t>
+      </w:r>
+    </w:p>
+    <w:p>
+      <w:pPr>
+        <w:shd w:val="clear" w:color="auto" w:fill="FFFFFF"/>
+        <w:tabs>
+          <w:tab w:val="left" w:pos="916"/>
+          <w:tab w:val="left" w:pos="1832"/>
+          <w:tab w:val="left" w:pos="2748"/>
+          <w:tab w:val="left" w:pos="3664"/>
+          <w:tab w:val="left" w:pos="4580"/>
+          <w:tab w:val="left" w:pos="5496"/>
+          <w:tab w:val="left" w:pos="6412"/>
+          <w:tab w:val="left" w:pos="7328"/>
+          <w:tab w:val="left" w:pos="8244"/>
+          <w:tab w:val="left" w:pos="9160"/>
+          <w:tab w:val="left" w:pos="10076"/>
+          <w:tab w:val="left" w:pos="10992"/>
+          <w:tab w:val="left" w:pos="11908"/>
+          <w:tab w:val="left" w:pos="12824"/>
+          <w:tab w:val="left" w:pos="13740"/>
+          <w:tab w:val="left" w:pos="14656"/>
+        </w:tabs>
+        <w:spacing w:after="0" w:line="240" w:lineRule="auto"/>
+        <w:ind w:left="1440"/>
+        <w:rPr>
+          <w:rFonts w:ascii="Courier New" w:eastAsia="Times New Roman" w:hAnsi="Courier New" w:cs="Courier New"/>
+          <w:color w:val="3E3E3E"/>
+          <w:sz w:val="24"/>
+          <w:szCs w:val="24"/>
+          <w:lang w:bidi="hi-IN"/>
+        </w:rPr>
+      </w:pPr>
+      <w:r>
+        <w:rPr>
+          <w:rFonts w:ascii="Courier New" w:eastAsia="Times New Roman" w:hAnsi="Courier New" w:cs="Courier New"/>
+          <w:color w:val="3E3E3E"/>
+          <w:sz w:val="24"/>
+          <w:szCs w:val="24"/>
+          <w:lang w:bidi="hi-IN"/>
+        </w:rPr>
+        <w:t xml:space="preserve">    return b1;</w:t>
+      </w:r>
+    </w:p>
+    <w:p>
+      <w:pPr>
+        <w:shd w:val="clear" w:color="auto" w:fill="FFFFFF"/>
+        <w:tabs>
+          <w:tab w:val="left" w:pos="916"/>
+          <w:tab w:val="left" w:pos="1832"/>
+          <w:tab w:val="left" w:pos="2748"/>
+          <w:tab w:val="left" w:pos="3664"/>
+          <w:tab w:val="left" w:pos="4580"/>
+          <w:tab w:val="left" w:pos="5496"/>
+          <w:tab w:val="left" w:pos="6412"/>
+          <w:tab w:val="left" w:pos="7328"/>
+          <w:tab w:val="left" w:pos="8244"/>
+          <w:tab w:val="left" w:pos="9160"/>
+          <w:tab w:val="left" w:pos="10076"/>
+          <w:tab w:val="left" w:pos="10992"/>
+          <w:tab w:val="left" w:pos="11908"/>
+          <w:tab w:val="left" w:pos="12824"/>
+          <w:tab w:val="left" w:pos="13740"/>
+          <w:tab w:val="left" w:pos="14656"/>
+        </w:tabs>
+        <w:spacing w:after="0" w:line="240" w:lineRule="auto"/>
+        <w:ind w:left="1440"/>
+        <w:rPr>
+          <w:rFonts w:ascii="Courier New" w:eastAsia="Times New Roman" w:hAnsi="Courier New" w:cs="Courier New"/>
+          <w:color w:val="3E3E3E"/>
+          <w:sz w:val="24"/>
+          <w:szCs w:val="24"/>
+          <w:lang w:bidi="hi-IN"/>
+        </w:rPr>
+      </w:pPr>
+      <w:r>
+        <w:rPr>
+          <w:rFonts w:ascii="Courier New" w:eastAsia="Times New Roman" w:hAnsi="Courier New" w:cs="Courier New"/>
+          <w:color w:val="3E3E3E"/>
+          <w:sz w:val="24"/>
+          <w:szCs w:val="24"/>
+          <w:lang w:bidi="hi-IN"/>
+        </w:rPr>
+        <w:t xml:space="preserve">  }</w:t>
+      </w:r>
+    </w:p>
+    <w:p>
+      <w:pPr>
+        <w:shd w:val="clear" w:color="auto" w:fill="FFFFFF"/>
+        <w:tabs>
+          <w:tab w:val="left" w:pos="916"/>
+          <w:tab w:val="left" w:pos="1832"/>
+          <w:tab w:val="left" w:pos="2748"/>
+          <w:tab w:val="left" w:pos="3664"/>
+          <w:tab w:val="left" w:pos="4580"/>
+          <w:tab w:val="left" w:pos="5496"/>
+          <w:tab w:val="left" w:pos="6412"/>
+          <w:tab w:val="left" w:pos="7328"/>
+          <w:tab w:val="left" w:pos="8244"/>
+          <w:tab w:val="left" w:pos="9160"/>
+          <w:tab w:val="left" w:pos="10076"/>
+          <w:tab w:val="left" w:pos="10992"/>
+          <w:tab w:val="left" w:pos="11908"/>
+          <w:tab w:val="left" w:pos="12824"/>
+          <w:tab w:val="left" w:pos="13740"/>
+          <w:tab w:val="left" w:pos="14656"/>
+        </w:tabs>
+        <w:spacing w:after="0" w:line="240" w:lineRule="auto"/>
+        <w:ind w:left="1440"/>
+        <w:rPr>
+          <w:rFonts w:ascii="Courier New" w:eastAsia="Times New Roman" w:hAnsi="Courier New" w:cs="Courier New"/>
+          <w:color w:val="3E3E3E"/>
+          <w:sz w:val="24"/>
+          <w:szCs w:val="24"/>
+          <w:lang w:bidi="hi-IN"/>
+        </w:rPr>
+      </w:pPr>
+      <w:r>
+        <w:rPr>
+          <w:rFonts w:ascii="Courier New" w:eastAsia="Times New Roman" w:hAnsi="Courier New" w:cs="Courier New"/>
+          <w:color w:val="3E3E3E"/>
+          <w:sz w:val="24"/>
+          <w:szCs w:val="24"/>
+          <w:lang w:bidi="hi-IN"/>
+        </w:rPr>
+        <w:t>}</w:t>
+      </w:r>
+    </w:p>
+    <w:p>
+      <w:pPr>
+        <w:shd w:val="clear" w:color="auto" w:fill="FFFFFF"/>
+        <w:tabs>
+          <w:tab w:val="left" w:pos="916"/>
+          <w:tab w:val="left" w:pos="1832"/>
+          <w:tab w:val="left" w:pos="2748"/>
+          <w:tab w:val="left" w:pos="3664"/>
+          <w:tab w:val="left" w:pos="4580"/>
+          <w:tab w:val="left" w:pos="5496"/>
+          <w:tab w:val="left" w:pos="6412"/>
+          <w:tab w:val="left" w:pos="7328"/>
+          <w:tab w:val="left" w:pos="8244"/>
+          <w:tab w:val="left" w:pos="9160"/>
+          <w:tab w:val="left" w:pos="10076"/>
+          <w:tab w:val="left" w:pos="10992"/>
+          <w:tab w:val="left" w:pos="11908"/>
+          <w:tab w:val="left" w:pos="12824"/>
+          <w:tab w:val="left" w:pos="13740"/>
+          <w:tab w:val="left" w:pos="14656"/>
+        </w:tabs>
+        <w:spacing w:after="0" w:line="240" w:lineRule="auto"/>
+        <w:rPr>
+          <w:rFonts w:ascii="Courier New" w:eastAsia="Times New Roman" w:hAnsi="Courier New" w:cs="Courier New"/>
+          <w:color w:val="3E3E3E"/>
+          <w:sz w:val="24"/>
+          <w:szCs w:val="24"/>
+          <w:lang w:bidi="hi-IN"/>
+        </w:rPr>
+      </w:pPr>
+    </w:p>
+    <w:p>
+      <w:pPr>
+        <w:pStyle w:val="ListParagraph"/>
+        <w:rPr>
+          <w:sz w:val="24"/>
+          <w:szCs w:val="22"/>
+        </w:rPr>
+      </w:pPr>
+      <w:r>
+        <w:rPr>
+          <w:sz w:val="24"/>
+          <w:szCs w:val="22"/>
+        </w:rPr>
+        <w:t>There are 2 types of associations, based on lifetimes of the instances that make up the dependent object’s state.</w:t>
+      </w:r>
+    </w:p>
+    <w:p>
+      <w:pPr>
+        <w:pStyle w:val="ListParagraph"/>
+        <w:rPr>
+          <w:b/>
+          <w:bCs/>
+          <w:sz w:val="24"/>
+          <w:szCs w:val="22"/>
+        </w:rPr>
+      </w:pPr>
+      <w:r>
+        <w:rPr>
+          <w:b/>
+          <w:bCs/>
+          <w:sz w:val="24"/>
+          <w:szCs w:val="22"/>
+        </w:rPr>
+        <w:t>Note: Multiplicity is defined only for aggregation and composition relationships.</w:t>
+      </w:r>
+    </w:p>
+    <w:p>
+      <w:pPr>
+        <w:pStyle w:val="ListParagraph"/>
         <w:numPr>
           <w:ilvl w:val="1"/>
           <w:numId w:val="1"/>
         </w:numPr>
         <w:rPr>
-          <w:sz w:val="24"/>
-          <w:szCs w:val="22"/>
-        </w:rPr>
-      </w:pPr>
-      <w:r>
-        <w:rPr>
-          <w:sz w:val="24"/>
-          <w:szCs w:val="22"/>
+          <w:b/>
+          <w:bCs/>
+          <w:sz w:val="28"/>
+          <w:szCs w:val="24"/>
+        </w:rPr>
+      </w:pPr>
+      <w:r>
+        <w:rPr>
+          <w:b/>
+          <w:bCs/>
+          <w:sz w:val="28"/>
+          <w:szCs w:val="24"/>
         </w:rPr>
         <w:t>Aggregation</w:t>
       </w:r>
+    </w:p>
+    <w:p>
+      <w:pPr>
+        <w:pStyle w:val="ListParagraph"/>
+        <w:ind w:left="1080"/>
+        <w:jc w:val="center"/>
+        <w:rPr>
+          <w:sz w:val="24"/>
+          <w:szCs w:val="22"/>
+        </w:rPr>
+      </w:pPr>
+      <w:r>
+        <w:rPr>
+          <w:noProof/>
+          <w:lang w:bidi="hi-IN"/>
+        </w:rPr>
+        <w:drawing>
+          <wp:inline distT="0" distB="0" distL="0" distR="0">
+            <wp:extent cx="2952750" cy="952500"/>
+            <wp:effectExtent l="0" t="0" r="0" b="0"/>
+            <wp:docPr id="5" name="Picture 5" descr="aggregation"/>
+            <wp:cNvGraphicFramePr>
+              <a:graphicFrameLocks xmlns:a="http://schemas.openxmlformats.org/drawingml/2006/main" noChangeAspect="1"/>
+            </wp:cNvGraphicFramePr>
+            <a:graphic xmlns:a="http://schemas.openxmlformats.org/drawingml/2006/main">
+              <a:graphicData uri="http://schemas.openxmlformats.org/drawingml/2006/picture">
+                <pic:pic xmlns:pic="http://schemas.openxmlformats.org/drawingml/2006/picture">
+                  <pic:nvPicPr>
+                    <pic:cNvPr id="0" name="Picture 5" descr="aggregation"/>
+                    <pic:cNvPicPr>
+                      <a:picLocks noChangeAspect="1" noChangeArrowheads="1"/>
+                    </pic:cNvPicPr>
+                  </pic:nvPicPr>
+                  <pic:blipFill>
+                    <a:blip r:embed="rId7">
+                      <a:extLst>
+                        <a:ext uri="{28A0092B-C50C-407E-A947-70E740481C1C}">
+                          <a14:useLocalDpi xmlns:a14="http://schemas.microsoft.com/office/drawing/2010/main" val="0"/>
+                        </a:ext>
+                      </a:extLst>
+                    </a:blip>
+                    <a:srcRect/>
+                    <a:stretch>
+                      <a:fillRect/>
+                    </a:stretch>
+                  </pic:blipFill>
+                  <pic:spPr bwMode="auto">
+                    <a:xfrm>
+                      <a:off x="0" y="0"/>
+                      <a:ext cx="2952750" cy="952500"/>
+                    </a:xfrm>
+                    <a:prstGeom prst="rect">
+                      <a:avLst/>
+                    </a:prstGeom>
+                    <a:noFill/>
+                    <a:ln>
+                      <a:noFill/>
+                    </a:ln>
+                  </pic:spPr>
+                </pic:pic>
+              </a:graphicData>
+            </a:graphic>
+          </wp:inline>
+        </w:drawing>
+      </w:r>
+    </w:p>
+    <w:p>
+      <w:pPr>
+        <w:pStyle w:val="ListParagraph"/>
+        <w:ind w:left="1080"/>
+        <w:rPr>
+          <w:sz w:val="24"/>
+          <w:szCs w:val="22"/>
+        </w:rPr>
+      </w:pPr>
+      <w:r>
+        <w:rPr>
+          <w:sz w:val="24"/>
+          <w:szCs w:val="22"/>
+        </w:rPr>
+        <w:lastRenderedPageBreak/>
+        <w:t>A clear diamond adornment has been added to the source side of the relationship. This means that A1 aggregates a B1. Aggregation describes an association where an instance of A1 contains a reference to an instance of B1 as part of the A1’s state, but the use of the specific instance of B1 is or may be shared among other aggregators. A shared association means that the lifetime of the aggregated object, the instance of B1 in this case, is outside the scope of the referencing object. Therefore, when a specific instance of A1 goes out of scope (e.g. garbage collected), the instance of B1 does not (of necessity) go out of scope.</w:t>
+      </w:r>
+    </w:p>
+    <w:p>
+      <w:pPr>
+        <w:pStyle w:val="ListParagraph"/>
+        <w:ind w:left="1080"/>
+        <w:rPr>
+          <w:sz w:val="24"/>
+          <w:szCs w:val="22"/>
+        </w:rPr>
+      </w:pPr>
     </w:p>
     <w:p>
       <w:pPr>
@@ -77,17 +773,115 @@
           <w:numId w:val="1"/>
         </w:numPr>
         <w:rPr>
-          <w:sz w:val="24"/>
-          <w:szCs w:val="22"/>
-        </w:rPr>
-      </w:pPr>
-      <w:r>
-        <w:rPr>
-          <w:sz w:val="24"/>
-          <w:szCs w:val="22"/>
+          <w:b/>
+          <w:bCs/>
+          <w:sz w:val="28"/>
+          <w:szCs w:val="24"/>
+        </w:rPr>
+      </w:pPr>
+      <w:r>
+        <w:rPr>
+          <w:b/>
+          <w:bCs/>
+          <w:sz w:val="28"/>
+          <w:szCs w:val="24"/>
         </w:rPr>
         <w:t>Composition</w:t>
       </w:r>
+      <w:bookmarkStart w:id="0" w:name="_GoBack"/>
+      <w:bookmarkEnd w:id="0"/>
+    </w:p>
+    <w:p>
+      <w:pPr>
+        <w:pStyle w:val="ListParagraph"/>
+        <w:ind w:left="1080"/>
+        <w:jc w:val="center"/>
+        <w:rPr>
+          <w:sz w:val="24"/>
+          <w:szCs w:val="22"/>
+        </w:rPr>
+      </w:pPr>
+      <w:r>
+        <w:rPr>
+          <w:noProof/>
+          <w:lang w:bidi="hi-IN"/>
+        </w:rPr>
+        <w:drawing>
+          <wp:inline distT="0" distB="0" distL="0" distR="0">
+            <wp:extent cx="2952750" cy="952500"/>
+            <wp:effectExtent l="0" t="0" r="0" b="0"/>
+            <wp:docPr id="6" name="Picture 6" descr="composition"/>
+            <wp:cNvGraphicFramePr>
+              <a:graphicFrameLocks xmlns:a="http://schemas.openxmlformats.org/drawingml/2006/main" noChangeAspect="1"/>
+            </wp:cNvGraphicFramePr>
+            <a:graphic xmlns:a="http://schemas.openxmlformats.org/drawingml/2006/main">
+              <a:graphicData uri="http://schemas.openxmlformats.org/drawingml/2006/picture">
+                <pic:pic xmlns:pic="http://schemas.openxmlformats.org/drawingml/2006/picture">
+                  <pic:nvPicPr>
+                    <pic:cNvPr id="0" name="Picture 7" descr="composition"/>
+                    <pic:cNvPicPr>
+                      <a:picLocks noChangeAspect="1" noChangeArrowheads="1"/>
+                    </pic:cNvPicPr>
+                  </pic:nvPicPr>
+                  <pic:blipFill>
+                    <a:blip r:embed="rId8">
+                      <a:extLst>
+                        <a:ext uri="{28A0092B-C50C-407E-A947-70E740481C1C}">
+                          <a14:useLocalDpi xmlns:a14="http://schemas.microsoft.com/office/drawing/2010/main" val="0"/>
+                        </a:ext>
+                      </a:extLst>
+                    </a:blip>
+                    <a:srcRect/>
+                    <a:stretch>
+                      <a:fillRect/>
+                    </a:stretch>
+                  </pic:blipFill>
+                  <pic:spPr bwMode="auto">
+                    <a:xfrm>
+                      <a:off x="0" y="0"/>
+                      <a:ext cx="2952750" cy="952500"/>
+                    </a:xfrm>
+                    <a:prstGeom prst="rect">
+                      <a:avLst/>
+                    </a:prstGeom>
+                    <a:noFill/>
+                    <a:ln>
+                      <a:noFill/>
+                    </a:ln>
+                  </pic:spPr>
+                </pic:pic>
+              </a:graphicData>
+            </a:graphic>
+          </wp:inline>
+        </w:drawing>
+      </w:r>
+    </w:p>
+    <w:p>
+      <w:pPr>
+        <w:pStyle w:val="ListParagraph"/>
+        <w:ind w:left="1080"/>
+        <w:rPr>
+          <w:sz w:val="24"/>
+          <w:szCs w:val="22"/>
+        </w:rPr>
+      </w:pPr>
+      <w:r>
+        <w:rPr>
+          <w:sz w:val="24"/>
+          <w:szCs w:val="22"/>
+        </w:rPr>
+        <w:t>Composition on the other hand defines a relationship where the scope of the containing object (an A1) and the contained object (a B1) is related. When the containing object goes out of scope, then the contained object also goes out of scope. </w:t>
+      </w:r>
+    </w:p>
+    <w:p>
+      <w:pPr>
+        <w:pStyle w:val="ListParagraph"/>
+        <w:ind w:left="1080"/>
+        <w:rPr>
+          <w:sz w:val="24"/>
+          <w:szCs w:val="22"/>
+        </w:rPr>
+      </w:pPr>
     </w:p>
     <w:p>
       <w:pPr>
@@ -189,6 +983,7 @@
       <w:r>
         <w:rPr>
           <w:noProof/>
+          <w:lang w:bidi="hi-IN"/>
         </w:rPr>
         <w:drawing>
           <wp:inline distT="0" distB="0" distL="0" distR="0">
@@ -208,7 +1003,7 @@
                     </pic:cNvPicPr>
                   </pic:nvPicPr>
                   <pic:blipFill>
-                    <a:blip r:embed="rId6">
+                    <a:blip r:embed="rId9">
                       <a:extLst>
                         <a:ext uri="{28A0092B-C50C-407E-A947-70E740481C1C}">
                           <a14:useLocalDpi xmlns:a14="http://schemas.microsoft.com/office/drawing/2010/main" val="0"/>
@@ -300,7 +1095,25 @@
           <w:sz w:val="24"/>
           <w:szCs w:val="22"/>
         </w:rPr>
-        <w:t>public class A2 extends B2 { // . . . }</w:t>
+        <w:t xml:space="preserve">public class A2 extends B2 </w:t>
+      </w:r>
+      <w:proofErr w:type="gramStart"/>
+      <w:r>
+        <w:rPr>
+          <w:rFonts w:ascii="Consolas" w:hAnsi="Consolas"/>
+          <w:sz w:val="24"/>
+          <w:szCs w:val="22"/>
+        </w:rPr>
+        <w:t>{ /</w:t>
+      </w:r>
+      <w:proofErr w:type="gramEnd"/>
+      <w:r>
+        <w:rPr>
+          <w:rFonts w:ascii="Consolas" w:hAnsi="Consolas"/>
+          <w:sz w:val="24"/>
+          <w:szCs w:val="22"/>
+        </w:rPr>
+        <w:t>/ . . . }</w:t>
       </w:r>
     </w:p>
     <w:p>
@@ -312,8 +1125,6 @@
           <w:szCs w:val="22"/>
         </w:rPr>
       </w:pPr>
-      <w:bookmarkStart w:id="0" w:name="_GoBack"/>
-      <w:bookmarkEnd w:id="0"/>
     </w:p>
     <w:p>
       <w:pPr>
@@ -419,6 +1230,7 @@
           <w:color w:val="3E3E3E"/>
           <w:sz w:val="27"/>
           <w:szCs w:val="27"/>
+          <w:lang w:bidi="hi-IN"/>
         </w:rPr>
         <w:drawing>
           <wp:inline distT="0" distB="0" distL="0" distR="0" wp14:anchorId="02324495" wp14:editId="5D7DA9C5">
@@ -438,7 +1250,7 @@
                     </pic:cNvPicPr>
                   </pic:nvPicPr>
                   <pic:blipFill>
-                    <a:blip r:embed="rId7">
+                    <a:blip r:embed="rId10">
                       <a:extLst>
                         <a:ext uri="{28A0092B-C50C-407E-A947-70E740481C1C}">
                           <a14:useLocalDpi xmlns:a14="http://schemas.microsoft.com/office/drawing/2010/main" val="0"/>
@@ -549,7 +1361,6 @@
           <w:sz w:val="24"/>
           <w:szCs w:val="24"/>
         </w:rPr>
-        <w:lastRenderedPageBreak/>
         <w:t>import B3;</w:t>
       </w:r>
     </w:p>
@@ -770,8 +1581,8 @@
 </file>
 
 <file path=word/numbering.xml><?xml version="1.0" encoding="utf-8"?>
-<w:numbering xmlns:wpc="http://schemas.microsoft.com/office/word/2010/wordprocessingCanvas" xmlns:mc="http://schemas.openxmlformats.org/markup-compatibility/2006" xmlns:o="urn:schemas-microsoft-com:office:office" xmlns:r="http://schemas.openxmlformats.org/officeDocument/2006/relationships" xmlns:m="http://schemas.openxmlformats.org/officeDocument/2006/math" xmlns:v="urn:schemas-microsoft-com:vml" xmlns:wp14="http://schemas.microsoft.com/office/word/2010/wordprocessingDrawing" xmlns:wp="http://schemas.openxmlformats.org/drawingml/2006/wordprocessingDrawing" xmlns:w10="urn:schemas-microsoft-com:office:word" xmlns:w="http://schemas.openxmlformats.org/wordprocessingml/2006/main" xmlns:w14="http://schemas.microsoft.com/office/word/2010/wordml" xmlns:wpg="http://schemas.microsoft.com/office/word/2010/wordprocessingGroup" xmlns:wpi="http://schemas.microsoft.com/office/word/2010/wordprocessingInk" xmlns:wne="http://schemas.microsoft.com/office/word/2006/wordml" xmlns:wps="http://schemas.microsoft.com/office/word/2010/wordprocessingShape" mc:Ignorable="w14 wp14">
-  <w:abstractNum w:abstractNumId="0">
+<w:numbering xmlns:wpc="http://schemas.microsoft.com/office/word/2010/wordprocessingCanvas" xmlns:cx="http://schemas.microsoft.com/office/drawing/2014/chartex" xmlns:cx1="http://schemas.microsoft.com/office/drawing/2015/9/8/chartex" xmlns:mc="http://schemas.openxmlformats.org/markup-compatibility/2006" xmlns:o="urn:schemas-microsoft-com:office:office" xmlns:r="http://schemas.openxmlformats.org/officeDocument/2006/relationships" xmlns:m="http://schemas.openxmlformats.org/officeDocument/2006/math" xmlns:v="urn:schemas-microsoft-com:vml" xmlns:wp14="http://schemas.microsoft.com/office/word/2010/wordprocessingDrawing" xmlns:wp="http://schemas.openxmlformats.org/drawingml/2006/wordprocessingDrawing" xmlns:w10="urn:schemas-microsoft-com:office:word" xmlns:w="http://schemas.openxmlformats.org/wordprocessingml/2006/main" xmlns:w14="http://schemas.microsoft.com/office/word/2010/wordml" xmlns:w15="http://schemas.microsoft.com/office/word/2012/wordml" xmlns:w16se="http://schemas.microsoft.com/office/word/2015/wordml/symex" xmlns:wpg="http://schemas.microsoft.com/office/word/2010/wordprocessingGroup" xmlns:wpi="http://schemas.microsoft.com/office/word/2010/wordprocessingInk" xmlns:wne="http://schemas.microsoft.com/office/word/2006/wordml" xmlns:wps="http://schemas.microsoft.com/office/word/2010/wordprocessingShape" mc:Ignorable="w14 w15 w16se wp14">
+  <w:abstractNum w:abstractNumId="0" w15:restartNumberingAfterBreak="0">
     <w:nsid w:val="09942946"/>
     <w:multiLevelType w:val="multilevel"/>
     <w:tmpl w:val="0CAEB886"/>
@@ -899,7 +1710,7 @@
 </file>
 
 <file path=word/styles.xml><?xml version="1.0" encoding="utf-8"?>
-<w:styles xmlns:mc="http://schemas.openxmlformats.org/markup-compatibility/2006" xmlns:r="http://schemas.openxmlformats.org/officeDocument/2006/relationships" xmlns:w="http://schemas.openxmlformats.org/wordprocessingml/2006/main" xmlns:w14="http://schemas.microsoft.com/office/word/2010/wordml" mc:Ignorable="w14">
+<w:styles xmlns:mc="http://schemas.openxmlformats.org/markup-compatibility/2006" xmlns:r="http://schemas.openxmlformats.org/officeDocument/2006/relationships" xmlns:w="http://schemas.openxmlformats.org/wordprocessingml/2006/main" xmlns:w14="http://schemas.microsoft.com/office/word/2010/wordml" xmlns:w15="http://schemas.microsoft.com/office/word/2012/wordml" xmlns:w16se="http://schemas.microsoft.com/office/word/2015/wordml/symex" mc:Ignorable="w14 w15 w16se">
   <w:docDefaults>
     <w:rPrDefault>
       <w:rPr>
@@ -914,466 +1725,378 @@
       </w:pPr>
     </w:pPrDefault>
   </w:docDefaults>
-  <w:latentStyles w:defLockedState="0" w:defUIPriority="99" w:defSemiHidden="1" w:defUnhideWhenUsed="1" w:defQFormat="0" w:count="267">
-    <w:lsdException w:name="Normal" w:semiHidden="0" w:uiPriority="0" w:unhideWhenUsed="0" w:qFormat="1"/>
-    <w:lsdException w:name="heading 1" w:semiHidden="0" w:uiPriority="9" w:unhideWhenUsed="0" w:qFormat="1"/>
-    <w:lsdException w:name="heading 2" w:uiPriority="9" w:qFormat="1"/>
-    <w:lsdException w:name="heading 3" w:uiPriority="9" w:qFormat="1"/>
-    <w:lsdException w:name="heading 4" w:uiPriority="9" w:qFormat="1"/>
-    <w:lsdException w:name="heading 5" w:uiPriority="9" w:qFormat="1"/>
-    <w:lsdException w:name="heading 6" w:uiPriority="9" w:qFormat="1"/>
-    <w:lsdException w:name="heading 7" w:uiPriority="9" w:qFormat="1"/>
-    <w:lsdException w:name="heading 8" w:uiPriority="9" w:qFormat="1"/>
-    <w:lsdException w:name="heading 9" w:uiPriority="9" w:qFormat="1"/>
-    <w:lsdException w:name="toc 1" w:uiPriority="39"/>
-    <w:lsdException w:name="toc 2" w:uiPriority="39"/>
-    <w:lsdException w:name="toc 3" w:uiPriority="39"/>
-    <w:lsdException w:name="toc 4" w:uiPriority="39"/>
-    <w:lsdException w:name="toc 5" w:uiPriority="39"/>
-    <w:lsdException w:name="toc 6" w:uiPriority="39"/>
-    <w:lsdException w:name="toc 7" w:uiPriority="39"/>
-    <w:lsdException w:name="toc 8" w:uiPriority="39"/>
-    <w:lsdException w:name="toc 9" w:uiPriority="39"/>
-    <w:lsdException w:name="caption" w:uiPriority="35" w:qFormat="1"/>
-    <w:lsdException w:name="Title" w:semiHidden="0" w:uiPriority="10" w:unhideWhenUsed="0" w:qFormat="1"/>
-    <w:lsdException w:name="Default Paragraph Font" w:uiPriority="1"/>
-    <w:lsdException w:name="Subtitle" w:semiHidden="0" w:uiPriority="11" w:unhideWhenUsed="0" w:qFormat="1"/>
-    <w:lsdException w:name="Strong" w:semiHidden="0" w:uiPriority="22" w:unhideWhenUsed="0" w:qFormat="1"/>
-    <w:lsdException w:name="Emphasis" w:semiHidden="0" w:uiPriority="20" w:unhideWhenUsed="0" w:qFormat="1"/>
-    <w:lsdException w:name="Table Grid" w:semiHidden="0" w:uiPriority="59" w:unhideWhenUsed="0"/>
-    <w:lsdException w:name="Placeholder Text" w:unhideWhenUsed="0"/>
-    <w:lsdException w:name="No Spacing" w:semiHidden="0" w:uiPriority="1" w:unhideWhenUsed="0" w:qFormat="1"/>
-    <w:lsdException w:name="Light Shading" w:semiHidden="0" w:uiPriority="60" w:unhideWhenUsed="0"/>
-    <w:lsdException w:name="Light List" w:semiHidden="0" w:uiPriority="61" w:unhideWhenUsed="0"/>
-    <w:lsdException w:name="Light Grid" w:semiHidden="0" w:uiPriority="62" w:unhideWhenUsed="0"/>
-    <w:lsdException w:name="Medium Shading 1" w:semiHidden="0" w:uiPriority="63" w:unhideWhenUsed="0"/>
-    <w:lsdException w:name="Medium Shading 2" w:semiHidden="0" w:uiPriority="64" w:unhideWhenUsed="0"/>
-    <w:lsdException w:name="Medium List 1" w:semiHidden="0" w:uiPriority="65" w:unhideWhenUsed="0"/>
-    <w:lsdException w:name="Medium List 2" w:semiHidden="0" w:uiPriority="66" w:unhideWhenUsed="0"/>
-    <w:lsdException w:name="Medium Grid 1" w:semiHidden="0" w:uiPriority="67" w:unhideWhenUsed="0"/>
-    <w:lsdException w:name="Medium Grid 2" w:semiHidden="0" w:uiPriority="68" w:unhideWhenUsed="0"/>
-    <w:lsdException w:name="Medium Grid 3" w:semiHidden="0" w:uiPriority="69" w:unhideWhenUsed="0"/>
-    <w:lsdException w:name="Dark List" w:semiHidden="0" w:uiPriority="70" w:unhideWhenUsed="0"/>
-    <w:lsdException w:name="Colorful Shading" w:semiHidden="0" w:uiPriority="71" w:unhideWhenUsed="0"/>
-    <w:lsdException w:name="Colorful List" w:semiHidden="0" w:uiPriority="72" w:unhideWhenUsed="0"/>
-    <w:lsdException w:name="Colorful Grid" w:semiHidden="0" w:uiPriority="73" w:unhideWhenUsed="0"/>
-    <w:lsdException w:name="Light Shading Accent 1" w:semiHidden="0" w:uiPriority="60" w:unhideWhenUsed="0"/>
-    <w:lsdException w:name="Light List Accent 1" w:semiHidden="0" w:uiPriority="61" w:unhideWhenUsed="0"/>
-    <w:lsdException w:name="Light Grid Accent 1" w:semiHidden="0" w:uiPriority="62" w:unhideWhenUsed="0"/>
-    <w:lsdException w:name="Medium Shading 1 Accent 1" w:semiHidden="0" w:uiPriority="63" w:unhideWhenUsed="0"/>
-    <w:lsdException w:name="Medium Shading 2 Accent 1" w:semiHidden="0" w:uiPriority="64" w:unhideWhenUsed="0"/>
-    <w:lsdException w:name="Medium List 1 Accent 1" w:semiHidden="0" w:uiPriority="65" w:unhideWhenUsed="0"/>
-    <w:lsdException w:name="Revision" w:unhideWhenUsed="0"/>
-    <w:lsdException w:name="List Paragraph" w:semiHidden="0" w:uiPriority="34" w:unhideWhenUsed="0" w:qFormat="1"/>
-    <w:lsdException w:name="Quote" w:semiHidden="0" w:uiPriority="29" w:unhideWhenUsed="0" w:qFormat="1"/>
-    <w:lsdException w:name="Intense Quote" w:semiHidden="0" w:uiPriority="30" w:unhideWhenUsed="0" w:qFormat="1"/>
-    <w:lsdException w:name="Medium List 2 Accent 1" w:semiHidden="0" w:uiPriority="66" w:unhideWhenUsed="0"/>
-    <w:lsdException w:name="Medium Grid 1 Accent 1" w:semiHidden="0" w:uiPriority="67" w:unhideWhenUsed="0"/>
-    <w:lsdException w:name="Medium Grid 2 Accent 1" w:semiHidden="0" w:uiPriority="68" w:unhideWhenUsed="0"/>
-    <w:lsdException w:name="Medium Grid 3 Accent 1" w:semiHidden="0" w:uiPriority="69" w:unhideWhenUsed="0"/>
-    <w:lsdException w:name="Dark List Accent 1" w:semiHidden="0" w:uiPriority="70" w:unhideWhenUsed="0"/>
-    <w:lsdException w:name="Colorful Shading Accent 1" w:semiHidden="0" w:uiPriority="71" w:unhideWhenUsed="0"/>
-    <w:lsdException w:name="Colorful List Accent 1" w:semiHidden="0" w:uiPriority="72" w:unhideWhenUsed="0"/>
-    <w:lsdException w:name="Colorful Grid Accent 1" w:semiHidden="0" w:uiPriority="73" w:unhideWhenUsed="0"/>
-    <w:lsdException w:name="Light Shading Accent 2" w:semiHidden="0" w:uiPriority="60" w:unhideWhenUsed="0"/>
-    <w:lsdException w:name="Light List Accent 2" w:semiHidden="0" w:uiPriority="61" w:unhideWhenUsed="0"/>
-    <w:lsdException w:name="Light Grid Accent 2" w:semiHidden="0" w:uiPriority="62" w:unhideWhenUsed="0"/>
-    <w:lsdException w:name="Medium Shading 1 Accent 2" w:semiHidden="0" w:uiPriority="63" w:unhideWhenUsed="0"/>
-    <w:lsdException w:name="Medium Shading 2 Accent 2" w:semiHidden="0" w:uiPriority="64" w:unhideWhenUsed="0"/>
-    <w:lsdException w:name="Medium List 1 Accent 2" w:semiHidden="0" w:uiPriority="65" w:unhideWhenUsed="0"/>
-    <w:lsdException w:name="Medium List 2 Accent 2" w:semiHidden="0" w:uiPriority="66" w:unhideWhenUsed="0"/>
-    <w:lsdException w:name="Medium Grid 1 Accent 2" w:semiHidden="0" w:uiPriority="67" w:unhideWhenUsed="0"/>
-    <w:lsdException w:name="Medium Grid 2 Accent 2" w:semiHidden="0" w:uiPriority="68" w:unhideWhenUsed="0"/>
-    <w:lsdException w:name="Medium Grid 3 Accent 2" w:semiHidden="0" w:uiPriority="69" w:unhideWhenUsed="0"/>
-    <w:lsdException w:name="Dark List Accent 2" w:semiHidden="0" w:uiPriority="70" w:unhideWhenUsed="0"/>
-    <w:lsdException w:name="Colorful Shading Accent 2" w:semiHidden="0" w:uiPriority="71" w:unhideWhenUsed="0"/>
-    <w:lsdException w:name="Colorful List Accent 2" w:semiHidden="0" w:uiPriority="72" w:unhideWhenUsed="0"/>
-    <w:lsdException w:name="Colorful Grid Accent 2" w:semiHidden="0" w:uiPriority="73" w:unhideWhenUsed="0"/>
-    <w:lsdException w:name="Light Shading Accent 3" w:semiHidden="0" w:uiPriority="60" w:unhideWhenUsed="0"/>
-    <w:lsdException w:name="Light List Accent 3" w:semiHidden="0" w:uiPriority="61" w:unhideWhenUsed="0"/>
-    <w:lsdException w:name="Light Grid Accent 3" w:semiHidden="0" w:uiPriority="62" w:unhideWhenUsed="0"/>
-    <w:lsdException w:name="Medium Shading 1 Accent 3" w:semiHidden="0" w:uiPriority="63" w:unhideWhenUsed="0"/>
-    <w:lsdException w:name="Medium Shading 2 Accent 3" w:semiHidden="0" w:uiPriority="64" w:unhideWhenUsed="0"/>
-    <w:lsdException w:name="Medium List 1 Accent 3" w:semiHidden="0" w:uiPriority="65" w:unhideWhenUsed="0"/>
-    <w:lsdException w:name="Medium List 2 Accent 3" w:semiHidden="0" w:uiPriority="66" w:unhideWhenUsed="0"/>
-    <w:lsdException w:name="Medium Grid 1 Accent 3" w:semiHidden="0" w:uiPriority="67" w:unhideWhenUsed="0"/>
-    <w:lsdException w:name="Medium Grid 2 Accent 3" w:semiHidden="0" w:uiPriority="68" w:unhideWhenUsed="0"/>
-    <w:lsdException w:name="Medium Grid 3 Accent 3" w:semiHidden="0" w:uiPriority="69" w:unhideWhenUsed="0"/>
-    <w:lsdException w:name="Dark List Accent 3" w:semiHidden="0" w:uiPriority="70" w:unhideWhenUsed="0"/>
-    <w:lsdException w:name="Colorful Shading Accent 3" w:semiHidden="0" w:uiPriority="71" w:unhideWhenUsed="0"/>
-    <w:lsdException w:name="Colorful List Accent 3" w:semiHidden="0" w:uiPriority="72" w:unhideWhenUsed="0"/>
-    <w:lsdException w:name="Colorful Grid Accent 3" w:semiHidden="0" w:uiPriority="73" w:unhideWhenUsed="0"/>
-    <w:lsdException w:name="Light Shading Accent 4" w:semiHidden="0" w:uiPriority="60" w:unhideWhenUsed="0"/>
-    <w:lsdException w:name="Light List Accent 4" w:semiHidden="0" w:uiPriority="61" w:unhideWhenUsed="0"/>
-    <w:lsdException w:name="Light Grid Accent 4" w:semiHidden="0" w:uiPriority="62" w:unhideWhenUsed="0"/>
-    <w:lsdException w:name="Medium Shading 1 Accent 4" w:semiHidden="0" w:uiPriority="63" w:unhideWhenUsed="0"/>
-    <w:lsdException w:name="Medium Shading 2 Accent 4" w:semiHidden="0" w:uiPriority="64" w:unhideWhenUsed="0"/>
-    <w:lsdException w:name="Medium List 1 Accent 4" w:semiHidden="0" w:uiPriority="65" w:unhideWhenUsed="0"/>
-    <w:lsdException w:name="Medium List 2 Accent 4" w:semiHidden="0" w:uiPriority="66" w:unhideWhenUsed="0"/>
-    <w:lsdException w:name="Medium Grid 1 Accent 4" w:semiHidden="0" w:uiPriority="67" w:unhideWhenUsed="0"/>
-    <w:lsdException w:name="Medium Grid 2 Accent 4" w:semiHidden="0" w:uiPriority="68" w:unhideWhenUsed="0"/>
-    <w:lsdException w:name="Medium Grid 3 Accent 4" w:semiHidden="0" w:uiPriority="69" w:unhideWhenUsed="0"/>
-    <w:lsdException w:name="Dark List Accent 4" w:semiHidden="0" w:uiPriority="70" w:unhideWhenUsed="0"/>
-    <w:lsdException w:name="Colorful Shading Accent 4" w:semiHidden="0" w:uiPriority="71" w:unhideWhenUsed="0"/>
-    <w:lsdException w:name="Colorful List Accent 4" w:semiHidden="0" w:uiPriority="72" w:unhideWhenUsed="0"/>
-    <w:lsdException w:name="Colorful Grid Accent 4" w:semiHidden="0" w:uiPriority="73" w:unhideWhenUsed="0"/>
-    <w:lsdException w:name="Light Shading Accent 5" w:semiHidden="0" w:uiPriority="60" w:unhideWhenUsed="0"/>
-    <w:lsdException w:name="Light List Accent 5" w:semiHidden="0" w:uiPriority="61" w:unhideWhenUsed="0"/>
-    <w:lsdException w:name="Light Grid Accent 5" w:semiHidden="0" w:uiPriority="62" w:unhideWhenUsed="0"/>
-    <w:lsdException w:name="Medium Shading 1 Accent 5" w:semiHidden="0" w:uiPriority="63" w:unhideWhenUsed="0"/>
-    <w:lsdException w:name="Medium Shading 2 Accent 5" w:semiHidden="0" w:uiPriority="64" w:unhideWhenUsed="0"/>
-    <w:lsdException w:name="Medium List 1 Accent 5" w:semiHidden="0" w:uiPriority="65" w:unhideWhenUsed="0"/>
-    <w:lsdException w:name="Medium List 2 Accent 5" w:semiHidden="0" w:uiPriority="66" w:unhideWhenUsed="0"/>
-    <w:lsdException w:name="Medium Grid 1 Accent 5" w:semiHidden="0" w:uiPriority="67" w:unhideWhenUsed="0"/>
-    <w:lsdException w:name="Medium Grid 2 Accent 5" w:semiHidden="0" w:uiPriority="68" w:unhideWhenUsed="0"/>
-    <w:lsdException w:name="Medium Grid 3 Accent 5" w:semiHidden="0" w:uiPriority="69" w:unhideWhenUsed="0"/>
-    <w:lsdException w:name="Dark List Accent 5" w:semiHidden="0" w:uiPriority="70" w:unhideWhenUsed="0"/>
-    <w:lsdException w:name="Colorful Shading Accent 5" w:semiHidden="0" w:uiPriority="71" w:unhideWhenUsed="0"/>
-    <w:lsdException w:name="Colorful List Accent 5" w:semiHidden="0" w:uiPriority="72" w:unhideWhenUsed="0"/>
-    <w:lsdException w:name="Colorful Grid Accent 5" w:semiHidden="0" w:uiPriority="73" w:unhideWhenUsed="0"/>
-    <w:lsdException w:name="Light Shading Accent 6" w:semiHidden="0" w:uiPriority="60" w:unhideWhenUsed="0"/>
-    <w:lsdException w:name="Light List Accent 6" w:semiHidden="0" w:uiPriority="61" w:unhideWhenUsed="0"/>
-    <w:lsdException w:name="Light Grid Accent 6" w:semiHidden="0" w:uiPriority="62" w:unhideWhenUsed="0"/>
-    <w:lsdException w:name="Medium Shading 1 Accent 6" w:semiHidden="0" w:uiPriority="63" w:unhideWhenUsed="0"/>
-    <w:lsdException w:name="Medium Shading 2 Accent 6" w:semiHidden="0" w:uiPriority="64" w:unhideWhenUsed="0"/>
-    <w:lsdException w:name="Medium List 1 Accent 6" w:semiHidden="0" w:uiPriority="65" w:unhideWhenUsed="0"/>
-    <w:lsdException w:name="Medium List 2 Accent 6" w:semiHidden="0" w:uiPriority="66" w:unhideWhenUsed="0"/>
-    <w:lsdException w:name="Medium Grid 1 Accent 6" w:semiHidden="0" w:uiPriority="67" w:unhideWhenUsed="0"/>
-    <w:lsdException w:name="Medium Grid 2 Accent 6" w:semiHidden="0" w:uiPriority="68" w:unhideWhenUsed="0"/>
-    <w:lsdException w:name="Medium Grid 3 Accent 6" w:semiHidden="0" w:uiPriority="69" w:unhideWhenUsed="0"/>
-    <w:lsdException w:name="Dark List Accent 6" w:semiHidden="0" w:uiPriority="70" w:unhideWhenUsed="0"/>
-    <w:lsdException w:name="Colorful Shading Accent 6" w:semiHidden="0" w:uiPriority="71" w:unhideWhenUsed="0"/>
-    <w:lsdException w:name="Colorful List Accent 6" w:semiHidden="0" w:uiPriority="72" w:unhideWhenUsed="0"/>
-    <w:lsdException w:name="Colorful Grid Accent 6" w:semiHidden="0" w:uiPriority="73" w:unhideWhenUsed="0"/>
-    <w:lsdException w:name="Subtle Emphasis" w:semiHidden="0" w:uiPriority="19" w:unhideWhenUsed="0" w:qFormat="1"/>
-    <w:lsdException w:name="Intense Emphasis" w:semiHidden="0" w:uiPriority="21" w:unhideWhenUsed="0" w:qFormat="1"/>
-    <w:lsdException w:name="Subtle Reference" w:semiHidden="0" w:uiPriority="31" w:unhideWhenUsed="0" w:qFormat="1"/>
-    <w:lsdException w:name="Intense Reference" w:semiHidden="0" w:uiPriority="32" w:unhideWhenUsed="0" w:qFormat="1"/>
-    <w:lsdException w:name="Book Title" w:semiHidden="0" w:uiPriority="33" w:unhideWhenUsed="0" w:qFormat="1"/>
-    <w:lsdException w:name="Bibliography" w:uiPriority="37"/>
-    <w:lsdException w:name="TOC Heading" w:uiPriority="39" w:qFormat="1"/>
-  </w:latentStyles>
-  <w:style w:type="paragraph" w:default="1" w:styleId="Normal">
-    <w:name w:val="Normal"/>
-    <w:qFormat/>
-    <w:rPr>
-      <w:rFonts w:cs="Mangal"/>
-    </w:rPr>
-  </w:style>
-  <w:style w:type="character" w:default="1" w:styleId="DefaultParagraphFont">
-    <w:name w:val="Default Paragraph Font"/>
-    <w:uiPriority w:val="1"/>
-    <w:unhideWhenUsed/>
-  </w:style>
-  <w:style w:type="table" w:default="1" w:styleId="TableNormal">
-    <w:name w:val="Normal Table"/>
-    <w:uiPriority w:val="99"/>
-    <w:semiHidden/>
-    <w:unhideWhenUsed/>
-    <w:tblPr>
-      <w:tblInd w:w="0" w:type="dxa"/>
-      <w:tblCellMar>
-        <w:top w:w="0" w:type="dxa"/>
-        <w:left w:w="108" w:type="dxa"/>
-        <w:bottom w:w="0" w:type="dxa"/>
-        <w:right w:w="108" w:type="dxa"/>
-      </w:tblCellMar>
-    </w:tblPr>
-  </w:style>
-  <w:style w:type="numbering" w:default="1" w:styleId="NoList">
-    <w:name w:val="No List"/>
-    <w:uiPriority w:val="99"/>
-    <w:semiHidden/>
-    <w:unhideWhenUsed/>
-  </w:style>
-  <w:style w:type="paragraph" w:styleId="ListParagraph">
-    <w:name w:val="List Paragraph"/>
-    <w:basedOn w:val="Normal"/>
-    <w:uiPriority w:val="34"/>
-    <w:qFormat/>
-    <w:rsid w:val="00267367"/>
-    <w:pPr>
-      <w:ind w:left="720"/>
-      <w:contextualSpacing/>
-    </w:pPr>
-  </w:style>
-  <w:style w:type="paragraph" w:styleId="BalloonText">
-    <w:name w:val="Balloon Text"/>
-    <w:basedOn w:val="Normal"/>
-    <w:link w:val="BalloonTextChar"/>
-    <w:uiPriority w:val="99"/>
-    <w:semiHidden/>
-    <w:unhideWhenUsed/>
-    <w:rsid w:val="00E747D2"/>
-    <w:pPr>
-      <w:spacing w:after="0" w:line="240" w:lineRule="auto"/>
-    </w:pPr>
-    <w:rPr>
-      <w:rFonts w:ascii="Tahoma" w:hAnsi="Tahoma" w:cs="Tahoma"/>
-      <w:sz w:val="16"/>
-      <w:szCs w:val="14"/>
-    </w:rPr>
-  </w:style>
-  <w:style w:type="character" w:customStyle="1" w:styleId="BalloonTextChar">
-    <w:name w:val="Balloon Text Char"/>
-    <w:basedOn w:val="DefaultParagraphFont"/>
-    <w:link w:val="BalloonText"/>
-    <w:uiPriority w:val="99"/>
-    <w:semiHidden/>
-    <w:rsid w:val="00E747D2"/>
-    <w:rPr>
-      <w:rFonts w:ascii="Tahoma" w:hAnsi="Tahoma" w:cs="Tahoma"/>
-      <w:sz w:val="16"/>
-      <w:szCs w:val="14"/>
-    </w:rPr>
-  </w:style>
-  <w:style w:type="paragraph" w:styleId="NormalWeb">
-    <w:name w:val="Normal (Web)"/>
-    <w:basedOn w:val="Normal"/>
-    <w:uiPriority w:val="99"/>
-    <w:semiHidden/>
-    <w:unhideWhenUsed/>
-    <w:rsid w:val="008C22D2"/>
-    <w:pPr>
-      <w:spacing w:before="100" w:beforeAutospacing="1" w:after="100" w:afterAutospacing="1" w:line="240" w:lineRule="auto"/>
-    </w:pPr>
-    <w:rPr>
-      <w:rFonts w:ascii="Times New Roman" w:eastAsia="Times New Roman" w:hAnsi="Times New Roman" w:cs="Times New Roman"/>
-      <w:sz w:val="24"/>
-      <w:szCs w:val="24"/>
-    </w:rPr>
-  </w:style>
-  <w:style w:type="paragraph" w:styleId="HTMLPreformatted">
-    <w:name w:val="HTML Preformatted"/>
-    <w:basedOn w:val="Normal"/>
-    <w:link w:val="HTMLPreformattedChar"/>
-    <w:uiPriority w:val="99"/>
-    <w:semiHidden/>
-    <w:unhideWhenUsed/>
-    <w:rsid w:val="008C22D2"/>
-    <w:pPr>
-      <w:tabs>
-        <w:tab w:val="left" w:pos="916"/>
-        <w:tab w:val="left" w:pos="1832"/>
-        <w:tab w:val="left" w:pos="2748"/>
-        <w:tab w:val="left" w:pos="3664"/>
-        <w:tab w:val="left" w:pos="4580"/>
-        <w:tab w:val="left" w:pos="5496"/>
-        <w:tab w:val="left" w:pos="6412"/>
-        <w:tab w:val="left" w:pos="7328"/>
-        <w:tab w:val="left" w:pos="8244"/>
-        <w:tab w:val="left" w:pos="9160"/>
-        <w:tab w:val="left" w:pos="10076"/>
-        <w:tab w:val="left" w:pos="10992"/>
-        <w:tab w:val="left" w:pos="11908"/>
-        <w:tab w:val="left" w:pos="12824"/>
-        <w:tab w:val="left" w:pos="13740"/>
-        <w:tab w:val="left" w:pos="14656"/>
-      </w:tabs>
-      <w:spacing w:after="0" w:line="240" w:lineRule="auto"/>
-    </w:pPr>
-    <w:rPr>
-      <w:rFonts w:ascii="Courier New" w:eastAsia="Times New Roman" w:hAnsi="Courier New" w:cs="Courier New"/>
-      <w:sz w:val="20"/>
-    </w:rPr>
-  </w:style>
-  <w:style w:type="character" w:customStyle="1" w:styleId="HTMLPreformattedChar">
-    <w:name w:val="HTML Preformatted Char"/>
-    <w:basedOn w:val="DefaultParagraphFont"/>
-    <w:link w:val="HTMLPreformatted"/>
-    <w:uiPriority w:val="99"/>
-    <w:semiHidden/>
-    <w:rsid w:val="008C22D2"/>
-    <w:rPr>
-      <w:rFonts w:ascii="Courier New" w:eastAsia="Times New Roman" w:hAnsi="Courier New" w:cs="Courier New"/>
-      <w:sz w:val="20"/>
-    </w:rPr>
-  </w:style>
-  <w:style w:type="paragraph" w:styleId="PlainText">
-    <w:name w:val="Plain Text"/>
-    <w:basedOn w:val="Normal"/>
-    <w:link w:val="PlainTextChar"/>
-    <w:uiPriority w:val="99"/>
-    <w:unhideWhenUsed/>
-    <w:rsid w:val="00632904"/>
-    <w:pPr>
-      <w:spacing w:after="0" w:line="240" w:lineRule="auto"/>
-    </w:pPr>
-    <w:rPr>
-      <w:rFonts w:ascii="Consolas" w:hAnsi="Consolas"/>
-      <w:sz w:val="21"/>
-      <w:szCs w:val="19"/>
-    </w:rPr>
-  </w:style>
-  <w:style w:type="character" w:customStyle="1" w:styleId="PlainTextChar">
-    <w:name w:val="Plain Text Char"/>
-    <w:basedOn w:val="DefaultParagraphFont"/>
-    <w:link w:val="PlainText"/>
-    <w:uiPriority w:val="99"/>
-    <w:rsid w:val="00632904"/>
-    <w:rPr>
-      <w:rFonts w:ascii="Consolas" w:hAnsi="Consolas" w:cs="Mangal"/>
-      <w:sz w:val="21"/>
-      <w:szCs w:val="19"/>
-    </w:rPr>
-  </w:style>
-</w:styles>
-</file>
-
-<file path=word/stylesWithEffects.xml><?xml version="1.0" encoding="utf-8"?>
-<w:styles xmlns:wpc="http://schemas.microsoft.com/office/word/2010/wordprocessingCanvas" xmlns:mc="http://schemas.openxmlformats.org/markup-compatibility/2006" xmlns:o="urn:schemas-microsoft-com:office:office" xmlns:r="http://schemas.openxmlformats.org/officeDocument/2006/relationships" xmlns:m="http://schemas.openxmlformats.org/officeDocument/2006/math" xmlns:v="urn:schemas-microsoft-com:vml" xmlns:wp14="http://schemas.microsoft.com/office/word/2010/wordprocessingDrawing" xmlns:wp="http://schemas.openxmlformats.org/drawingml/2006/wordprocessingDrawing" xmlns:w10="urn:schemas-microsoft-com:office:word" xmlns:w="http://schemas.openxmlformats.org/wordprocessingml/2006/main" xmlns:w14="http://schemas.microsoft.com/office/word/2010/wordml" xmlns:wpg="http://schemas.microsoft.com/office/word/2010/wordprocessingGroup" xmlns:wpi="http://schemas.microsoft.com/office/word/2010/wordprocessingInk" xmlns:wne="http://schemas.microsoft.com/office/word/2006/wordml" xmlns:wps="http://schemas.microsoft.com/office/word/2010/wordprocessingShape" mc:Ignorable="w14 wp14">
-  <w:docDefaults>
-    <w:rPrDefault>
-      <w:rPr>
-        <w:rFonts w:asciiTheme="minorHAnsi" w:eastAsiaTheme="minorHAnsi" w:hAnsiTheme="minorHAnsi" w:cstheme="minorBidi"/>
-        <w:sz w:val="22"/>
-        <w:lang w:val="en-US" w:eastAsia="en-US" w:bidi="mr-IN"/>
-      </w:rPr>
-    </w:rPrDefault>
-    <w:pPrDefault>
-      <w:pPr>
-        <w:spacing w:after="200" w:line="276" w:lineRule="auto"/>
-      </w:pPr>
-    </w:pPrDefault>
-  </w:docDefaults>
-  <w:latentStyles w:defLockedState="0" w:defUIPriority="99" w:defSemiHidden="1" w:defUnhideWhenUsed="1" w:defQFormat="0" w:count="267">
-    <w:lsdException w:name="Normal" w:semiHidden="0" w:uiPriority="0" w:unhideWhenUsed="0" w:qFormat="1"/>
-    <w:lsdException w:name="heading 1" w:semiHidden="0" w:uiPriority="9" w:unhideWhenUsed="0" w:qFormat="1"/>
-    <w:lsdException w:name="heading 2" w:uiPriority="9" w:qFormat="1"/>
-    <w:lsdException w:name="heading 3" w:uiPriority="9" w:qFormat="1"/>
-    <w:lsdException w:name="heading 4" w:uiPriority="9" w:qFormat="1"/>
-    <w:lsdException w:name="heading 5" w:uiPriority="9" w:qFormat="1"/>
-    <w:lsdException w:name="heading 6" w:uiPriority="9" w:qFormat="1"/>
-    <w:lsdException w:name="heading 7" w:uiPriority="9" w:qFormat="1"/>
-    <w:lsdException w:name="heading 8" w:uiPriority="9" w:qFormat="1"/>
-    <w:lsdException w:name="heading 9" w:uiPriority="9" w:qFormat="1"/>
-    <w:lsdException w:name="toc 1" w:uiPriority="39"/>
-    <w:lsdException w:name="toc 2" w:uiPriority="39"/>
-    <w:lsdException w:name="toc 3" w:uiPriority="39"/>
-    <w:lsdException w:name="toc 4" w:uiPriority="39"/>
-    <w:lsdException w:name="toc 5" w:uiPriority="39"/>
-    <w:lsdException w:name="toc 6" w:uiPriority="39"/>
-    <w:lsdException w:name="toc 7" w:uiPriority="39"/>
-    <w:lsdException w:name="toc 8" w:uiPriority="39"/>
-    <w:lsdException w:name="toc 9" w:uiPriority="39"/>
-    <w:lsdException w:name="caption" w:uiPriority="35" w:qFormat="1"/>
-    <w:lsdException w:name="Title" w:semiHidden="0" w:uiPriority="10" w:unhideWhenUsed="0" w:qFormat="1"/>
-    <w:lsdException w:name="Default Paragraph Font" w:uiPriority="1"/>
-    <w:lsdException w:name="Subtitle" w:semiHidden="0" w:uiPriority="11" w:unhideWhenUsed="0" w:qFormat="1"/>
-    <w:lsdException w:name="Strong" w:semiHidden="0" w:uiPriority="22" w:unhideWhenUsed="0" w:qFormat="1"/>
-    <w:lsdException w:name="Emphasis" w:semiHidden="0" w:uiPriority="20" w:unhideWhenUsed="0" w:qFormat="1"/>
-    <w:lsdException w:name="Table Grid" w:semiHidden="0" w:uiPriority="59" w:unhideWhenUsed="0"/>
-    <w:lsdException w:name="Placeholder Text" w:unhideWhenUsed="0"/>
-    <w:lsdException w:name="No Spacing" w:semiHidden="0" w:uiPriority="1" w:unhideWhenUsed="0" w:qFormat="1"/>
-    <w:lsdException w:name="Light Shading" w:semiHidden="0" w:uiPriority="60" w:unhideWhenUsed="0"/>
-    <w:lsdException w:name="Light List" w:semiHidden="0" w:uiPriority="61" w:unhideWhenUsed="0"/>
-    <w:lsdException w:name="Light Grid" w:semiHidden="0" w:uiPriority="62" w:unhideWhenUsed="0"/>
-    <w:lsdException w:name="Medium Shading 1" w:semiHidden="0" w:uiPriority="63" w:unhideWhenUsed="0"/>
-    <w:lsdException w:name="Medium Shading 2" w:semiHidden="0" w:uiPriority="64" w:unhideWhenUsed="0"/>
-    <w:lsdException w:name="Medium List 1" w:semiHidden="0" w:uiPriority="65" w:unhideWhenUsed="0"/>
-    <w:lsdException w:name="Medium List 2" w:semiHidden="0" w:uiPriority="66" w:unhideWhenUsed="0"/>
-    <w:lsdException w:name="Medium Grid 1" w:semiHidden="0" w:uiPriority="67" w:unhideWhenUsed="0"/>
-    <w:lsdException w:name="Medium Grid 2" w:semiHidden="0" w:uiPriority="68" w:unhideWhenUsed="0"/>
-    <w:lsdException w:name="Medium Grid 3" w:semiHidden="0" w:uiPriority="69" w:unhideWhenUsed="0"/>
-    <w:lsdException w:name="Dark List" w:semiHidden="0" w:uiPriority="70" w:unhideWhenUsed="0"/>
-    <w:lsdException w:name="Colorful Shading" w:semiHidden="0" w:uiPriority="71" w:unhideWhenUsed="0"/>
-    <w:lsdException w:name="Colorful List" w:semiHidden="0" w:uiPriority="72" w:unhideWhenUsed="0"/>
-    <w:lsdException w:name="Colorful Grid" w:semiHidden="0" w:uiPriority="73" w:unhideWhenUsed="0"/>
-    <w:lsdException w:name="Light Shading Accent 1" w:semiHidden="0" w:uiPriority="60" w:unhideWhenUsed="0"/>
-    <w:lsdException w:name="Light List Accent 1" w:semiHidden="0" w:uiPriority="61" w:unhideWhenUsed="0"/>
-    <w:lsdException w:name="Light Grid Accent 1" w:semiHidden="0" w:uiPriority="62" w:unhideWhenUsed="0"/>
-    <w:lsdException w:name="Medium Shading 1 Accent 1" w:semiHidden="0" w:uiPriority="63" w:unhideWhenUsed="0"/>
-    <w:lsdException w:name="Medium Shading 2 Accent 1" w:semiHidden="0" w:uiPriority="64" w:unhideWhenUsed="0"/>
-    <w:lsdException w:name="Medium List 1 Accent 1" w:semiHidden="0" w:uiPriority="65" w:unhideWhenUsed="0"/>
-    <w:lsdException w:name="Revision" w:unhideWhenUsed="0"/>
-    <w:lsdException w:name="List Paragraph" w:semiHidden="0" w:uiPriority="34" w:unhideWhenUsed="0" w:qFormat="1"/>
-    <w:lsdException w:name="Quote" w:semiHidden="0" w:uiPriority="29" w:unhideWhenUsed="0" w:qFormat="1"/>
-    <w:lsdException w:name="Intense Quote" w:semiHidden="0" w:uiPriority="30" w:unhideWhenUsed="0" w:qFormat="1"/>
-    <w:lsdException w:name="Medium List 2 Accent 1" w:semiHidden="0" w:uiPriority="66" w:unhideWhenUsed="0"/>
-    <w:lsdException w:name="Medium Grid 1 Accent 1" w:semiHidden="0" w:uiPriority="67" w:unhideWhenUsed="0"/>
-    <w:lsdException w:name="Medium Grid 2 Accent 1" w:semiHidden="0" w:uiPriority="68" w:unhideWhenUsed="0"/>
-    <w:lsdException w:name="Medium Grid 3 Accent 1" w:semiHidden="0" w:uiPriority="69" w:unhideWhenUsed="0"/>
-    <w:lsdException w:name="Dark List Accent 1" w:semiHidden="0" w:uiPriority="70" w:unhideWhenUsed="0"/>
-    <w:lsdException w:name="Colorful Shading Accent 1" w:semiHidden="0" w:uiPriority="71" w:unhideWhenUsed="0"/>
-    <w:lsdException w:name="Colorful List Accent 1" w:semiHidden="0" w:uiPriority="72" w:unhideWhenUsed="0"/>
-    <w:lsdException w:name="Colorful Grid Accent 1" w:semiHidden="0" w:uiPriority="73" w:unhideWhenUsed="0"/>
-    <w:lsdException w:name="Light Shading Accent 2" w:semiHidden="0" w:uiPriority="60" w:unhideWhenUsed="0"/>
-    <w:lsdException w:name="Light List Accent 2" w:semiHidden="0" w:uiPriority="61" w:unhideWhenUsed="0"/>
-    <w:lsdException w:name="Light Grid Accent 2" w:semiHidden="0" w:uiPriority="62" w:unhideWhenUsed="0"/>
-    <w:lsdException w:name="Medium Shading 1 Accent 2" w:semiHidden="0" w:uiPriority="63" w:unhideWhenUsed="0"/>
-    <w:lsdException w:name="Medium Shading 2 Accent 2" w:semiHidden="0" w:uiPriority="64" w:unhideWhenUsed="0"/>
-    <w:lsdException w:name="Medium List 1 Accent 2" w:semiHidden="0" w:uiPriority="65" w:unhideWhenUsed="0"/>
-    <w:lsdException w:name="Medium List 2 Accent 2" w:semiHidden="0" w:uiPriority="66" w:unhideWhenUsed="0"/>
-    <w:lsdException w:name="Medium Grid 1 Accent 2" w:semiHidden="0" w:uiPriority="67" w:unhideWhenUsed="0"/>
-    <w:lsdException w:name="Medium Grid 2 Accent 2" w:semiHidden="0" w:uiPriority="68" w:unhideWhenUsed="0"/>
-    <w:lsdException w:name="Medium Grid 3 Accent 2" w:semiHidden="0" w:uiPriority="69" w:unhideWhenUsed="0"/>
-    <w:lsdException w:name="Dark List Accent 2" w:semiHidden="0" w:uiPriority="70" w:unhideWhenUsed="0"/>
-    <w:lsdException w:name="Colorful Shading Accent 2" w:semiHidden="0" w:uiPriority="71" w:unhideWhenUsed="0"/>
-    <w:lsdException w:name="Colorful List Accent 2" w:semiHidden="0" w:uiPriority="72" w:unhideWhenUsed="0"/>
-    <w:lsdException w:name="Colorful Grid Accent 2" w:semiHidden="0" w:uiPriority="73" w:unhideWhenUsed="0"/>
-    <w:lsdException w:name="Light Shading Accent 3" w:semiHidden="0" w:uiPriority="60" w:unhideWhenUsed="0"/>
-    <w:lsdException w:name="Light List Accent 3" w:semiHidden="0" w:uiPriority="61" w:unhideWhenUsed="0"/>
-    <w:lsdException w:name="Light Grid Accent 3" w:semiHidden="0" w:uiPriority="62" w:unhideWhenUsed="0"/>
-    <w:lsdException w:name="Medium Shading 1 Accent 3" w:semiHidden="0" w:uiPriority="63" w:unhideWhenUsed="0"/>
-    <w:lsdException w:name="Medium Shading 2 Accent 3" w:semiHidden="0" w:uiPriority="64" w:unhideWhenUsed="0"/>
-    <w:lsdException w:name="Medium List 1 Accent 3" w:semiHidden="0" w:uiPriority="65" w:unhideWhenUsed="0"/>
-    <w:lsdException w:name="Medium List 2 Accent 3" w:semiHidden="0" w:uiPriority="66" w:unhideWhenUsed="0"/>
-    <w:lsdException w:name="Medium Grid 1 Accent 3" w:semiHidden="0" w:uiPriority="67" w:unhideWhenUsed="0"/>
-    <w:lsdException w:name="Medium Grid 2 Accent 3" w:semiHidden="0" w:uiPriority="68" w:unhideWhenUsed="0"/>
-    <w:lsdException w:name="Medium Grid 3 Accent 3" w:semiHidden="0" w:uiPriority="69" w:unhideWhenUsed="0"/>
-    <w:lsdException w:name="Dark List Accent 3" w:semiHidden="0" w:uiPriority="70" w:unhideWhenUsed="0"/>
-    <w:lsdException w:name="Colorful Shading Accent 3" w:semiHidden="0" w:uiPriority="71" w:unhideWhenUsed="0"/>
-    <w:lsdException w:name="Colorful List Accent 3" w:semiHidden="0" w:uiPriority="72" w:unhideWhenUsed="0"/>
-    <w:lsdException w:name="Colorful Grid Accent 3" w:semiHidden="0" w:uiPriority="73" w:unhideWhenUsed="0"/>
-    <w:lsdException w:name="Light Shading Accent 4" w:semiHidden="0" w:uiPriority="60" w:unhideWhenUsed="0"/>
-    <w:lsdException w:name="Light List Accent 4" w:semiHidden="0" w:uiPriority="61" w:unhideWhenUsed="0"/>
-    <w:lsdException w:name="Light Grid Accent 4" w:semiHidden="0" w:uiPriority="62" w:unhideWhenUsed="0"/>
-    <w:lsdException w:name="Medium Shading 1 Accent 4" w:semiHidden="0" w:uiPriority="63" w:unhideWhenUsed="0"/>
-    <w:lsdException w:name="Medium Shading 2 Accent 4" w:semiHidden="0" w:uiPriority="64" w:unhideWhenUsed="0"/>
-    <w:lsdException w:name="Medium List 1 Accent 4" w:semiHidden="0" w:uiPriority="65" w:unhideWhenUsed="0"/>
-    <w:lsdException w:name="Medium List 2 Accent 4" w:semiHidden="0" w:uiPriority="66" w:unhideWhenUsed="0"/>
-    <w:lsdException w:name="Medium Grid 1 Accent 4" w:semiHidden="0" w:uiPriority="67" w:unhideWhenUsed="0"/>
-    <w:lsdException w:name="Medium Grid 2 Accent 4" w:semiHidden="0" w:uiPriority="68" w:unhideWhenUsed="0"/>
-    <w:lsdException w:name="Medium Grid 3 Accent 4" w:semiHidden="0" w:uiPriority="69" w:unhideWhenUsed="0"/>
-    <w:lsdException w:name="Dark List Accent 4" w:semiHidden="0" w:uiPriority="70" w:unhideWhenUsed="0"/>
-    <w:lsdException w:name="Colorful Shading Accent 4" w:semiHidden="0" w:uiPriority="71" w:unhideWhenUsed="0"/>
-    <w:lsdException w:name="Colorful List Accent 4" w:semiHidden="0" w:uiPriority="72" w:unhideWhenUsed="0"/>
-    <w:lsdException w:name="Colorful Grid Accent 4" w:semiHidden="0" w:uiPriority="73" w:unhideWhenUsed="0"/>
-    <w:lsdException w:name="Light Shading Accent 5" w:semiHidden="0" w:uiPriority="60" w:unhideWhenUsed="0"/>
-    <w:lsdException w:name="Light List Accent 5" w:semiHidden="0" w:uiPriority="61" w:unhideWhenUsed="0"/>
-    <w:lsdException w:name="Light Grid Accent 5" w:semiHidden="0" w:uiPriority="62" w:unhideWhenUsed="0"/>
-    <w:lsdException w:name="Medium Shading 1 Accent 5" w:semiHidden="0" w:uiPriority="63" w:unhideWhenUsed="0"/>
-    <w:lsdException w:name="Medium Shading 2 Accent 5" w:semiHidden="0" w:uiPriority="64" w:unhideWhenUsed="0"/>
-    <w:lsdException w:name="Medium List 1 Accent 5" w:semiHidden="0" w:uiPriority="65" w:unhideWhenUsed="0"/>
-    <w:lsdException w:name="Medium List 2 Accent 5" w:semiHidden="0" w:uiPriority="66" w:unhideWhenUsed="0"/>
-    <w:lsdException w:name="Medium Grid 1 Accent 5" w:semiHidden="0" w:uiPriority="67" w:unhideWhenUsed="0"/>
-    <w:lsdException w:name="Medium Grid 2 Accent 5" w:semiHidden="0" w:uiPriority="68" w:unhideWhenUsed="0"/>
-    <w:lsdException w:name="Medium Grid 3 Accent 5" w:semiHidden="0" w:uiPriority="69" w:unhideWhenUsed="0"/>
-    <w:lsdException w:name="Dark List Accent 5" w:semiHidden="0" w:uiPriority="70" w:unhideWhenUsed="0"/>
-    <w:lsdException w:name="Colorful Shading Accent 5" w:semiHidden="0" w:uiPriority="71" w:unhideWhenUsed="0"/>
-    <w:lsdException w:name="Colorful List Accent 5" w:semiHidden="0" w:uiPriority="72" w:unhideWhenUsed="0"/>
-    <w:lsdException w:name="Colorful Grid Accent 5" w:semiHidden="0" w:uiPriority="73" w:unhideWhenUsed="0"/>
-    <w:lsdException w:name="Light Shading Accent 6" w:semiHidden="0" w:uiPriority="60" w:unhideWhenUsed="0"/>
-    <w:lsdException w:name="Light List Accent 6" w:semiHidden="0" w:uiPriority="61" w:unhideWhenUsed="0"/>
-    <w:lsdException w:name="Light Grid Accent 6" w:semiHidden="0" w:uiPriority="62" w:unhideWhenUsed="0"/>
-    <w:lsdException w:name="Medium Shading 1 Accent 6" w:semiHidden="0" w:uiPriority="63" w:unhideWhenUsed="0"/>
-    <w:lsdException w:name="Medium Shading 2 Accent 6" w:semiHidden="0" w:uiPriority="64" w:unhideWhenUsed="0"/>
-    <w:lsdException w:name="Medium List 1 Accent 6" w:semiHidden="0" w:uiPriority="65" w:unhideWhenUsed="0"/>
-    <w:lsdException w:name="Medium List 2 Accent 6" w:semiHidden="0" w:uiPriority="66" w:unhideWhenUsed="0"/>
-    <w:lsdException w:name="Medium Grid 1 Accent 6" w:semiHidden="0" w:uiPriority="67" w:unhideWhenUsed="0"/>
-    <w:lsdException w:name="Medium Grid 2 Accent 6" w:semiHidden="0" w:uiPriority="68" w:unhideWhenUsed="0"/>
-    <w:lsdException w:name="Medium Grid 3 Accent 6" w:semiHidden="0" w:uiPriority="69" w:unhideWhenUsed="0"/>
-    <w:lsdException w:name="Dark List Accent 6" w:semiHidden="0" w:uiPriority="70" w:unhideWhenUsed="0"/>
-    <w:lsdException w:name="Colorful Shading Accent 6" w:semiHidden="0" w:uiPriority="71" w:unhideWhenUsed="0"/>
-    <w:lsdException w:name="Colorful List Accent 6" w:semiHidden="0" w:uiPriority="72" w:unhideWhenUsed="0"/>
-    <w:lsdException w:name="Colorful Grid Accent 6" w:semiHidden="0" w:uiPriority="73" w:unhideWhenUsed="0"/>
-    <w:lsdException w:name="Subtle Emphasis" w:semiHidden="0" w:uiPriority="19" w:unhideWhenUsed="0" w:qFormat="1"/>
-    <w:lsdException w:name="Intense Emphasis" w:semiHidden="0" w:uiPriority="21" w:unhideWhenUsed="0" w:qFormat="1"/>
-    <w:lsdException w:name="Subtle Reference" w:semiHidden="0" w:uiPriority="31" w:unhideWhenUsed="0" w:qFormat="1"/>
-    <w:lsdException w:name="Intense Reference" w:semiHidden="0" w:uiPriority="32" w:unhideWhenUsed="0" w:qFormat="1"/>
-    <w:lsdException w:name="Book Title" w:semiHidden="0" w:uiPriority="33" w:unhideWhenUsed="0" w:qFormat="1"/>
-    <w:lsdException w:name="Bibliography" w:uiPriority="37"/>
-    <w:lsdException w:name="TOC Heading" w:uiPriority="39" w:qFormat="1"/>
+  <w:latentStyles w:defLockedState="0" w:defUIPriority="99" w:defSemiHidden="0" w:defUnhideWhenUsed="0" w:defQFormat="0" w:count="371">
+    <w:lsdException w:name="Normal" w:uiPriority="0" w:qFormat="1"/>
+    <w:lsdException w:name="heading 1" w:uiPriority="9" w:qFormat="1"/>
+    <w:lsdException w:name="heading 2" w:semiHidden="1" w:uiPriority="9" w:unhideWhenUsed="1" w:qFormat="1"/>
+    <w:lsdException w:name="heading 3" w:semiHidden="1" w:uiPriority="9" w:unhideWhenUsed="1" w:qFormat="1"/>
+    <w:lsdException w:name="heading 4" w:semiHidden="1" w:uiPriority="9" w:unhideWhenUsed="1" w:qFormat="1"/>
+    <w:lsdException w:name="heading 5" w:semiHidden="1" w:uiPriority="9" w:unhideWhenUsed="1" w:qFormat="1"/>
+    <w:lsdException w:name="heading 6" w:semiHidden="1" w:uiPriority="9" w:unhideWhenUsed="1" w:qFormat="1"/>
+    <w:lsdException w:name="heading 7" w:semiHidden="1" w:uiPriority="9" w:unhideWhenUsed="1" w:qFormat="1"/>
+    <w:lsdException w:name="heading 8" w:semiHidden="1" w:uiPriority="9" w:unhideWhenUsed="1" w:qFormat="1"/>
+    <w:lsdException w:name="heading 9" w:semiHidden="1" w:uiPriority="9" w:unhideWhenUsed="1" w:qFormat="1"/>
+    <w:lsdException w:name="index 1" w:semiHidden="1" w:unhideWhenUsed="1"/>
+    <w:lsdException w:name="index 2" w:semiHidden="1" w:unhideWhenUsed="1"/>
+    <w:lsdException w:name="index 3" w:semiHidden="1" w:unhideWhenUsed="1"/>
+    <w:lsdException w:name="index 4" w:semiHidden="1" w:unhideWhenUsed="1"/>
+    <w:lsdException w:name="index 5" w:semiHidden="1" w:unhideWhenUsed="1"/>
+    <w:lsdException w:name="index 6" w:semiHidden="1" w:unhideWhenUsed="1"/>
+    <w:lsdException w:name="index 7" w:semiHidden="1" w:unhideWhenUsed="1"/>
+    <w:lsdException w:name="index 8" w:semiHidden="1" w:unhideWhenUsed="1"/>
+    <w:lsdException w:name="index 9" w:semiHidden="1" w:unhideWhenUsed="1"/>
+    <w:lsdException w:name="toc 1" w:semiHidden="1" w:uiPriority="39" w:unhideWhenUsed="1"/>
+    <w:lsdException w:name="toc 2" w:semiHidden="1" w:uiPriority="39" w:unhideWhenUsed="1"/>
+    <w:lsdException w:name="toc 3" w:semiHidden="1" w:uiPriority="39" w:unhideWhenUsed="1"/>
+    <w:lsdException w:name="toc 4" w:semiHidden="1" w:uiPriority="39" w:unhideWhenUsed="1"/>
+    <w:lsdException w:name="toc 5" w:semiHidden="1" w:uiPriority="39" w:unhideWhenUsed="1"/>
+    <w:lsdException w:name="toc 6" w:semiHidden="1" w:uiPriority="39" w:unhideWhenUsed="1"/>
+    <w:lsdException w:name="toc 7" w:semiHidden="1" w:uiPriority="39" w:unhideWhenUsed="1"/>
+    <w:lsdException w:name="toc 8" w:semiHidden="1" w:uiPriority="39" w:unhideWhenUsed="1"/>
+    <w:lsdException w:name="toc 9" w:semiHidden="1" w:uiPriority="39" w:unhideWhenUsed="1"/>
+    <w:lsdException w:name="Normal Indent" w:semiHidden="1" w:unhideWhenUsed="1"/>
+    <w:lsdException w:name="footnote text" w:semiHidden="1" w:unhideWhenUsed="1"/>
+    <w:lsdException w:name="annotation text" w:semiHidden="1" w:unhideWhenUsed="1"/>
+    <w:lsdException w:name="header" w:semiHidden="1" w:unhideWhenUsed="1"/>
+    <w:lsdException w:name="footer" w:semiHidden="1" w:unhideWhenUsed="1"/>
+    <w:lsdException w:name="index heading" w:semiHidden="1" w:unhideWhenUsed="1"/>
+    <w:lsdException w:name="caption" w:semiHidden="1" w:uiPriority="35" w:unhideWhenUsed="1" w:qFormat="1"/>
+    <w:lsdException w:name="table of figures" w:semiHidden="1" w:unhideWhenUsed="1"/>
+    <w:lsdException w:name="envelope address" w:semiHidden="1" w:unhideWhenUsed="1"/>
+    <w:lsdException w:name="envelope return" w:semiHidden="1" w:unhideWhenUsed="1"/>
+    <w:lsdException w:name="footnote reference" w:semiHidden="1" w:unhideWhenUsed="1"/>
+    <w:lsdException w:name="annotation reference" w:semiHidden="1" w:unhideWhenUsed="1"/>
+    <w:lsdException w:name="line number" w:semiHidden="1" w:unhideWhenUsed="1"/>
+    <w:lsdException w:name="page number" w:semiHidden="1" w:unhideWhenUsed="1"/>
+    <w:lsdException w:name="endnote reference" w:semiHidden="1" w:unhideWhenUsed="1"/>
+    <w:lsdException w:name="endnote text" w:semiHidden="1" w:unhideWhenUsed="1"/>
+    <w:lsdException w:name="table of authorities" w:semiHidden="1" w:unhideWhenUsed="1"/>
+    <w:lsdException w:name="macro" w:semiHidden="1" w:unhideWhenUsed="1"/>
+    <w:lsdException w:name="toa heading" w:semiHidden="1" w:unhideWhenUsed="1"/>
+    <w:lsdException w:name="List" w:semiHidden="1" w:unhideWhenUsed="1"/>
+    <w:lsdException w:name="List Bullet" w:semiHidden="1" w:unhideWhenUsed="1"/>
+    <w:lsdException w:name="List Number" w:semiHidden="1" w:unhideWhenUsed="1"/>
+    <w:lsdException w:name="List 2" w:semiHidden="1" w:unhideWhenUsed="1"/>
+    <w:lsdException w:name="List 3" w:semiHidden="1" w:unhideWhenUsed="1"/>
+    <w:lsdException w:name="List 4" w:semiHidden="1" w:unhideWhenUsed="1"/>
+    <w:lsdException w:name="List 5" w:semiHidden="1" w:unhideWhenUsed="1"/>
+    <w:lsdException w:name="List Bullet 2" w:semiHidden="1" w:unhideWhenUsed="1"/>
+    <w:lsdException w:name="List Bullet 3" w:semiHidden="1" w:unhideWhenUsed="1"/>
+    <w:lsdException w:name="List Bullet 4" w:semiHidden="1" w:unhideWhenUsed="1"/>
+    <w:lsdException w:name="List Bullet 5" w:semiHidden="1" w:unhideWhenUsed="1"/>
+    <w:lsdException w:name="List Number 2" w:semiHidden="1" w:unhideWhenUsed="1"/>
+    <w:lsdException w:name="List Number 3" w:semiHidden="1" w:unhideWhenUsed="1"/>
+    <w:lsdException w:name="List Number 4" w:semiHidden="1" w:unhideWhenUsed="1"/>
+    <w:lsdException w:name="List Number 5" w:semiHidden="1" w:unhideWhenUsed="1"/>
+    <w:lsdException w:name="Title" w:uiPriority="10" w:qFormat="1"/>
+    <w:lsdException w:name="Closing" w:semiHidden="1" w:unhideWhenUsed="1"/>
+    <w:lsdException w:name="Signature" w:semiHidden="1" w:unhideWhenUsed="1"/>
+    <w:lsdException w:name="Default Paragraph Font" w:semiHidden="1" w:uiPriority="1" w:unhideWhenUsed="1"/>
+    <w:lsdException w:name="Body Text" w:semiHidden="1" w:unhideWhenUsed="1"/>
+    <w:lsdException w:name="Body Text Indent" w:semiHidden="1" w:unhideWhenUsed="1"/>
+    <w:lsdException w:name="List Continue" w:semiHidden="1" w:unhideWhenUsed="1"/>
+    <w:lsdException w:name="List Continue 2" w:semiHidden="1" w:unhideWhenUsed="1"/>
+    <w:lsdException w:name="List Continue 3" w:semiHidden="1" w:unhideWhenUsed="1"/>
+    <w:lsdException w:name="List Continue 4" w:semiHidden="1" w:unhideWhenUsed="1"/>
+    <w:lsdException w:name="List Continue 5" w:semiHidden="1" w:unhideWhenUsed="1"/>
+    <w:lsdException w:name="Message Header" w:semiHidden="1" w:unhideWhenUsed="1"/>
+    <w:lsdException w:name="Subtitle" w:uiPriority="11" w:qFormat="1"/>
+    <w:lsdException w:name="Salutation" w:semiHidden="1" w:unhideWhenUsed="1"/>
+    <w:lsdException w:name="Date" w:semiHidden="1" w:unhideWhenUsed="1"/>
+    <w:lsdException w:name="Body Text First Indent" w:semiHidden="1" w:unhideWhenUsed="1"/>
+    <w:lsdException w:name="Body Text First Indent 2" w:semiHidden="1" w:unhideWhenUsed="1"/>
+    <w:lsdException w:name="Note Heading" w:semiHidden="1" w:unhideWhenUsed="1"/>
+    <w:lsdException w:name="Body Text 2" w:semiHidden="1" w:unhideWhenUsed="1"/>
+    <w:lsdException w:name="Body Text 3" w:semiHidden="1" w:unhideWhenUsed="1"/>
+    <w:lsdException w:name="Body Text Indent 2" w:semiHidden="1" w:unhideWhenUsed="1"/>
+    <w:lsdException w:name="Body Text Indent 3" w:semiHidden="1" w:unhideWhenUsed="1"/>
+    <w:lsdException w:name="Block Text" w:semiHidden="1" w:unhideWhenUsed="1"/>
+    <w:lsdException w:name="Hyperlink" w:semiHidden="1" w:unhideWhenUsed="1"/>
+    <w:lsdException w:name="FollowedHyperlink" w:semiHidden="1" w:unhideWhenUsed="1"/>
+    <w:lsdException w:name="Strong" w:uiPriority="22" w:qFormat="1"/>
+    <w:lsdException w:name="Emphasis" w:uiPriority="20" w:qFormat="1"/>
+    <w:lsdException w:name="Document Map" w:semiHidden="1" w:unhideWhenUsed="1"/>
+    <w:lsdException w:name="Plain Text" w:semiHidden="1" w:unhideWhenUsed="1"/>
+    <w:lsdException w:name="E-mail Signature" w:semiHidden="1" w:unhideWhenUsed="1"/>
+    <w:lsdException w:name="HTML Top of Form" w:semiHidden="1" w:unhideWhenUsed="1"/>
+    <w:lsdException w:name="HTML Bottom of Form" w:semiHidden="1" w:unhideWhenUsed="1"/>
+    <w:lsdException w:name="Normal (Web)" w:semiHidden="1" w:unhideWhenUsed="1"/>
+    <w:lsdException w:name="HTML Acronym" w:semiHidden="1" w:unhideWhenUsed="1"/>
+    <w:lsdException w:name="HTML Address" w:semiHidden="1" w:unhideWhenUsed="1"/>
+    <w:lsdException w:name="HTML Cite" w:semiHidden="1" w:unhideWhenUsed="1"/>
+    <w:lsdException w:name="HTML Code" w:semiHidden="1" w:unhideWhenUsed="1"/>
+    <w:lsdException w:name="HTML Definition" w:semiHidden="1" w:unhideWhenUsed="1"/>
+    <w:lsdException w:name="HTML Keyboard" w:semiHidden="1" w:unhideWhenUsed="1"/>
+    <w:lsdException w:name="HTML Preformatted" w:semiHidden="1" w:unhideWhenUsed="1"/>
+    <w:lsdException w:name="HTML Sample" w:semiHidden="1" w:unhideWhenUsed="1"/>
+    <w:lsdException w:name="HTML Typewriter" w:semiHidden="1" w:unhideWhenUsed="1"/>
+    <w:lsdException w:name="HTML Variable" w:semiHidden="1" w:unhideWhenUsed="1"/>
+    <w:lsdException w:name="Normal Table" w:semiHidden="1" w:unhideWhenUsed="1"/>
+    <w:lsdException w:name="annotation subject" w:semiHidden="1" w:unhideWhenUsed="1"/>
+    <w:lsdException w:name="No List" w:semiHidden="1" w:unhideWhenUsed="1"/>
+    <w:lsdException w:name="Outline List 1" w:semiHidden="1" w:unhideWhenUsed="1"/>
+    <w:lsdException w:name="Outline List 2" w:semiHidden="1" w:unhideWhenUsed="1"/>
+    <w:lsdException w:name="Outline List 3" w:semiHidden="1" w:unhideWhenUsed="1"/>
+    <w:lsdException w:name="Table Simple 1" w:semiHidden="1" w:unhideWhenUsed="1"/>
+    <w:lsdException w:name="Table Simple 2" w:semiHidden="1" w:unhideWhenUsed="1"/>
+    <w:lsdException w:name="Table Simple 3" w:semiHidden="1" w:unhideWhenUsed="1"/>
+    <w:lsdException w:name="Table Classic 1" w:semiHidden="1" w:unhideWhenUsed="1"/>
+    <w:lsdException w:name="Table Classic 2" w:semiHidden="1" w:unhideWhenUsed="1"/>
+    <w:lsdException w:name="Table Classic 3" w:semiHidden="1" w:unhideWhenUsed="1"/>
+    <w:lsdException w:name="Table Classic 4" w:semiHidden="1" w:unhideWhenUsed="1"/>
+    <w:lsdException w:name="Table Colorful 1" w:semiHidden="1" w:unhideWhenUsed="1"/>
+    <w:lsdException w:name="Table Colorful 2" w:semiHidden="1" w:unhideWhenUsed="1"/>
+    <w:lsdException w:name="Table Colorful 3" w:semiHidden="1" w:unhideWhenUsed="1"/>
+    <w:lsdException w:name="Table Columns 1" w:semiHidden="1" w:unhideWhenUsed="1"/>
+    <w:lsdException w:name="Table Columns 2" w:semiHidden="1" w:unhideWhenUsed="1"/>
+    <w:lsdException w:name="Table Columns 3" w:semiHidden="1" w:unhideWhenUsed="1"/>
+    <w:lsdException w:name="Table Columns 4" w:semiHidden="1" w:unhideWhenUsed="1"/>
+    <w:lsdException w:name="Table Columns 5" w:semiHidden="1" w:unhideWhenUsed="1"/>
+    <w:lsdException w:name="Table Grid 1" w:semiHidden="1" w:unhideWhenUsed="1"/>
+    <w:lsdException w:name="Table Grid 2" w:semiHidden="1" w:unhideWhenUsed="1"/>
+    <w:lsdException w:name="Table Grid 3" w:semiHidden="1" w:unhideWhenUsed="1"/>
+    <w:lsdException w:name="Table Grid 4" w:semiHidden="1" w:unhideWhenUsed="1"/>
+    <w:lsdException w:name="Table Grid 5" w:semiHidden="1" w:unhideWhenUsed="1"/>
+    <w:lsdException w:name="Table Grid 6" w:semiHidden="1" w:unhideWhenUsed="1"/>
+    <w:lsdException w:name="Table Grid 7" w:semiHidden="1" w:unhideWhenUsed="1"/>
+    <w:lsdException w:name="Table Grid 8" w:semiHidden="1" w:unhideWhenUsed="1"/>
+    <w:lsdException w:name="Table List 1" w:semiHidden="1" w:unhideWhenUsed="1"/>
+    <w:lsdException w:name="Table List 2" w:semiHidden="1" w:unhideWhenUsed="1"/>
+    <w:lsdException w:name="Table List 3" w:semiHidden="1" w:unhideWhenUsed="1"/>
+    <w:lsdException w:name="Table List 4" w:semiHidden="1" w:unhideWhenUsed="1"/>
+    <w:lsdException w:name="Table List 5" w:semiHidden="1" w:unhideWhenUsed="1"/>
+    <w:lsdException w:name="Table List 6" w:semiHidden="1" w:unhideWhenUsed="1"/>
+    <w:lsdException w:name="Table List 7" w:semiHidden="1" w:unhideWhenUsed="1"/>
+    <w:lsdException w:name="Table List 8" w:semiHidden="1" w:unhideWhenUsed="1"/>
+    <w:lsdException w:name="Table 3D effects 1" w:semiHidden="1" w:unhideWhenUsed="1"/>
+    <w:lsdException w:name="Table 3D effects 2" w:semiHidden="1" w:unhideWhenUsed="1"/>
+    <w:lsdException w:name="Table 3D effects 3" w:semiHidden="1" w:unhideWhenUsed="1"/>
+    <w:lsdException w:name="Table Contemporary" w:semiHidden="1" w:unhideWhenUsed="1"/>
+    <w:lsdException w:name="Table Elegant" w:semiHidden="1" w:unhideWhenUsed="1"/>
+    <w:lsdException w:name="Table Professional" w:semiHidden="1" w:unhideWhenUsed="1"/>
+    <w:lsdException w:name="Table Subtle 1" w:semiHidden="1" w:unhideWhenUsed="1"/>
+    <w:lsdException w:name="Table Subtle 2" w:semiHidden="1" w:unhideWhenUsed="1"/>
+    <w:lsdException w:name="Table Web 1" w:semiHidden="1" w:unhideWhenUsed="1"/>
+    <w:lsdException w:name="Table Web 2" w:semiHidden="1" w:unhideWhenUsed="1"/>
+    <w:lsdException w:name="Table Web 3" w:semiHidden="1" w:unhideWhenUsed="1"/>
+    <w:lsdException w:name="Balloon Text" w:semiHidden="1" w:unhideWhenUsed="1"/>
+    <w:lsdException w:name="Table Grid" w:uiPriority="59"/>
+    <w:lsdException w:name="Table Theme" w:semiHidden="1" w:unhideWhenUsed="1"/>
+    <w:lsdException w:name="Placeholder Text" w:semiHidden="1"/>
+    <w:lsdException w:name="No Spacing" w:uiPriority="1" w:qFormat="1"/>
+    <w:lsdException w:name="Light Shading" w:uiPriority="60"/>
+    <w:lsdException w:name="Light List" w:uiPriority="61"/>
+    <w:lsdException w:name="Light Grid" w:uiPriority="62"/>
+    <w:lsdException w:name="Medium Shading 1" w:uiPriority="63"/>
+    <w:lsdException w:name="Medium Shading 2" w:uiPriority="64"/>
+    <w:lsdException w:name="Medium List 1" w:uiPriority="65"/>
+    <w:lsdException w:name="Medium List 2" w:uiPriority="66"/>
+    <w:lsdException w:name="Medium Grid 1" w:uiPriority="67"/>
+    <w:lsdException w:name="Medium Grid 2" w:uiPriority="68"/>
+    <w:lsdException w:name="Medium Grid 3" w:uiPriority="69"/>
+    <w:lsdException w:name="Dark List" w:uiPriority="70"/>
+    <w:lsdException w:name="Colorful Shading" w:uiPriority="71"/>
+    <w:lsdException w:name="Colorful List" w:uiPriority="72"/>
+    <w:lsdException w:name="Colorful Grid" w:uiPriority="73"/>
+    <w:lsdException w:name="Light Shading Accent 1" w:uiPriority="60"/>
+    <w:lsdException w:name="Light List Accent 1" w:uiPriority="61"/>
+    <w:lsdException w:name="Light Grid Accent 1" w:uiPriority="62"/>
+    <w:lsdException w:name="Medium Shading 1 Accent 1" w:uiPriority="63"/>
+    <w:lsdException w:name="Medium Shading 2 Accent 1" w:uiPriority="64"/>
+    <w:lsdException w:name="Medium List 1 Accent 1" w:uiPriority="65"/>
+    <w:lsdException w:name="Revision" w:semiHidden="1"/>
+    <w:lsdException w:name="List Paragraph" w:uiPriority="34" w:qFormat="1"/>
+    <w:lsdException w:name="Quote" w:uiPriority="29" w:qFormat="1"/>
+    <w:lsdException w:name="Intense Quote" w:uiPriority="30" w:qFormat="1"/>
+    <w:lsdException w:name="Medium List 2 Accent 1" w:uiPriority="66"/>
+    <w:lsdException w:name="Medium Grid 1 Accent 1" w:uiPriority="67"/>
+    <w:lsdException w:name="Medium Grid 2 Accent 1" w:uiPriority="68"/>
+    <w:lsdException w:name="Medium Grid 3 Accent 1" w:uiPriority="69"/>
+    <w:lsdException w:name="Dark List Accent 1" w:uiPriority="70"/>
+    <w:lsdException w:name="Colorful Shading Accent 1" w:uiPriority="71"/>
+    <w:lsdException w:name="Colorful List Accent 1" w:uiPriority="72"/>
+    <w:lsdException w:name="Colorful Grid Accent 1" w:uiPriority="73"/>
+    <w:lsdException w:name="Light Shading Accent 2" w:uiPriority="60"/>
+    <w:lsdException w:name="Light List Accent 2" w:uiPriority="61"/>
+    <w:lsdException w:name="Light Grid Accent 2" w:uiPriority="62"/>
+    <w:lsdException w:name="Medium Shading 1 Accent 2" w:uiPriority="63"/>
+    <w:lsdException w:name="Medium Shading 2 Accent 2" w:uiPriority="64"/>
+    <w:lsdException w:name="Medium List 1 Accent 2" w:uiPriority="65"/>
+    <w:lsdException w:name="Medium List 2 Accent 2" w:uiPriority="66"/>
+    <w:lsdException w:name="Medium Grid 1 Accent 2" w:uiPriority="67"/>
+    <w:lsdException w:name="Medium Grid 2 Accent 2" w:uiPriority="68"/>
+    <w:lsdException w:name="Medium Grid 3 Accent 2" w:uiPriority="69"/>
+    <w:lsdException w:name="Dark List Accent 2" w:uiPriority="70"/>
+    <w:lsdException w:name="Colorful Shading Accent 2" w:uiPriority="71"/>
+    <w:lsdException w:name="Colorful List Accent 2" w:uiPriority="72"/>
+    <w:lsdException w:name="Colorful Grid Accent 2" w:uiPriority="73"/>
+    <w:lsdException w:name="Light Shading Accent 3" w:uiPriority="60"/>
+    <w:lsdException w:name="Light List Accent 3" w:uiPriority="61"/>
+    <w:lsdException w:name="Light Grid Accent 3" w:uiPriority="62"/>
+    <w:lsdException w:name="Medium Shading 1 Accent 3" w:uiPriority="63"/>
+    <w:lsdException w:name="Medium Shading 2 Accent 3" w:uiPriority="64"/>
+    <w:lsdException w:name="Medium List 1 Accent 3" w:uiPriority="65"/>
+    <w:lsdException w:name="Medium List 2 Accent 3" w:uiPriority="66"/>
+    <w:lsdException w:name="Medium Grid 1 Accent 3" w:uiPriority="67"/>
+    <w:lsdException w:name="Medium Grid 2 Accent 3" w:uiPriority="68"/>
+    <w:lsdException w:name="Medium Grid 3 Accent 3" w:uiPriority="69"/>
+    <w:lsdException w:name="Dark List Accent 3" w:uiPriority="70"/>
+    <w:lsdException w:name="Colorful Shading Accent 3" w:uiPriority="71"/>
+    <w:lsdException w:name="Colorful List Accent 3" w:uiPriority="72"/>
+    <w:lsdException w:name="Colorful Grid Accent 3" w:uiPriority="73"/>
+    <w:lsdException w:name="Light Shading Accent 4" w:uiPriority="60"/>
+    <w:lsdException w:name="Light List Accent 4" w:uiPriority="61"/>
+    <w:lsdException w:name="Light Grid Accent 4" w:uiPriority="62"/>
+    <w:lsdException w:name="Medium Shading 1 Accent 4" w:uiPriority="63"/>
+    <w:lsdException w:name="Medium Shading 2 Accent 4" w:uiPriority="64"/>
+    <w:lsdException w:name="Medium List 1 Accent 4" w:uiPriority="65"/>
+    <w:lsdException w:name="Medium List 2 Accent 4" w:uiPriority="66"/>
+    <w:lsdException w:name="Medium Grid 1 Accent 4" w:uiPriority="67"/>
+    <w:lsdException w:name="Medium Grid 2 Accent 4" w:uiPriority="68"/>
+    <w:lsdException w:name="Medium Grid 3 Accent 4" w:uiPriority="69"/>
+    <w:lsdException w:name="Dark List Accent 4" w:uiPriority="70"/>
+    <w:lsdException w:name="Colorful Shading Accent 4" w:uiPriority="71"/>
+    <w:lsdException w:name="Colorful List Accent 4" w:uiPriority="72"/>
+    <w:lsdException w:name="Colorful Grid Accent 4" w:uiPriority="73"/>
+    <w:lsdException w:name="Light Shading Accent 5" w:uiPriority="60"/>
+    <w:lsdException w:name="Light List Accent 5" w:uiPriority="61"/>
+    <w:lsdException w:name="Light Grid Accent 5" w:uiPriority="62"/>
+    <w:lsdException w:name="Medium Shading 1 Accent 5" w:uiPriority="63"/>
+    <w:lsdException w:name="Medium Shading 2 Accent 5" w:uiPriority="64"/>
+    <w:lsdException w:name="Medium List 1 Accent 5" w:uiPriority="65"/>
+    <w:lsdException w:name="Medium List 2 Accent 5" w:uiPriority="66"/>
+    <w:lsdException w:name="Medium Grid 1 Accent 5" w:uiPriority="67"/>
+    <w:lsdException w:name="Medium Grid 2 Accent 5" w:uiPriority="68"/>
+    <w:lsdException w:name="Medium Grid 3 Accent 5" w:uiPriority="69"/>
+    <w:lsdException w:name="Dark List Accent 5" w:uiPriority="70"/>
+    <w:lsdException w:name="Colorful Shading Accent 5" w:uiPriority="71"/>
+    <w:lsdException w:name="Colorful List Accent 5" w:uiPriority="72"/>
+    <w:lsdException w:name="Colorful Grid Accent 5" w:uiPriority="73"/>
+    <w:lsdException w:name="Light Shading Accent 6" w:uiPriority="60"/>
+    <w:lsdException w:name="Light List Accent 6" w:uiPriority="61"/>
+    <w:lsdException w:name="Light Grid Accent 6" w:uiPriority="62"/>
+    <w:lsdException w:name="Medium Shading 1 Accent 6" w:uiPriority="63"/>
+    <w:lsdException w:name="Medium Shading 2 Accent 6" w:uiPriority="64"/>
+    <w:lsdException w:name="Medium List 1 Accent 6" w:uiPriority="65"/>
+    <w:lsdException w:name="Medium List 2 Accent 6" w:uiPriority="66"/>
+    <w:lsdException w:name="Medium Grid 1 Accent 6" w:uiPriority="67"/>
+    <w:lsdException w:name="Medium Grid 2 Accent 6" w:uiPriority="68"/>
+    <w:lsdException w:name="Medium Grid 3 Accent 6" w:uiPriority="69"/>
+    <w:lsdException w:name="Dark List Accent 6" w:uiPriority="70"/>
+    <w:lsdException w:name="Colorful Shading Accent 6" w:uiPriority="71"/>
+    <w:lsdException w:name="Colorful List Accent 6" w:uiPriority="72"/>
+    <w:lsdException w:name="Colorful Grid Accent 6" w:uiPriority="73"/>
+    <w:lsdException w:name="Subtle Emphasis" w:uiPriority="19" w:qFormat="1"/>
+    <w:lsdException w:name="Intense Emphasis" w:uiPriority="21" w:qFormat="1"/>
+    <w:lsdException w:name="Subtle Reference" w:uiPriority="31" w:qFormat="1"/>
+    <w:lsdException w:name="Intense Reference" w:uiPriority="32" w:qFormat="1"/>
+    <w:lsdException w:name="Book Title" w:uiPriority="33" w:qFormat="1"/>
+    <w:lsdException w:name="Bibliography" w:semiHidden="1" w:uiPriority="37" w:unhideWhenUsed="1"/>
+    <w:lsdException w:name="TOC Heading" w:semiHidden="1" w:uiPriority="39" w:unhideWhenUsed="1" w:qFormat="1"/>
+    <w:lsdException w:name="Plain Table 1" w:uiPriority="41"/>
+    <w:lsdException w:name="Plain Table 2" w:uiPriority="42"/>
+    <w:lsdException w:name="Plain Table 3" w:uiPriority="43"/>
+    <w:lsdException w:name="Plain Table 4" w:uiPriority="44"/>
+    <w:lsdException w:name="Plain Table 5" w:uiPriority="45"/>
+    <w:lsdException w:name="Grid Table Light" w:uiPriority="40"/>
+    <w:lsdException w:name="Grid Table 1 Light" w:uiPriority="46"/>
+    <w:lsdException w:name="Grid Table 2" w:uiPriority="47"/>
+    <w:lsdException w:name="Grid Table 3" w:uiPriority="48"/>
+    <w:lsdException w:name="Grid Table 4" w:uiPriority="49"/>
+    <w:lsdException w:name="Grid Table 5 Dark" w:uiPriority="50"/>
+    <w:lsdException w:name="Grid Table 6 Colorful" w:uiPriority="51"/>
+    <w:lsdException w:name="Grid Table 7 Colorful" w:uiPriority="52"/>
+    <w:lsdException w:name="Grid Table 1 Light Accent 1" w:uiPriority="46"/>
+    <w:lsdException w:name="Grid Table 2 Accent 1" w:uiPriority="47"/>
+    <w:lsdException w:name="Grid Table 3 Accent 1" w:uiPriority="48"/>
+    <w:lsdException w:name="Grid Table 4 Accent 1" w:uiPriority="49"/>
+    <w:lsdException w:name="Grid Table 5 Dark Accent 1" w:uiPriority="50"/>
+    <w:lsdException w:name="Grid Table 6 Colorful Accent 1" w:uiPriority="51"/>
+    <w:lsdException w:name="Grid Table 7 Colorful Accent 1" w:uiPriority="52"/>
+    <w:lsdException w:name="Grid Table 1 Light Accent 2" w:uiPriority="46"/>
+    <w:lsdException w:name="Grid Table 2 Accent 2" w:uiPriority="47"/>
+    <w:lsdException w:name="Grid Table 3 Accent 2" w:uiPriority="48"/>
+    <w:lsdException w:name="Grid Table 4 Accent 2" w:uiPriority="49"/>
+    <w:lsdException w:name="Grid Table 5 Dark Accent 2" w:uiPriority="50"/>
+    <w:lsdException w:name="Grid Table 6 Colorful Accent 2" w:uiPriority="51"/>
+    <w:lsdException w:name="Grid Table 7 Colorful Accent 2" w:uiPriority="52"/>
+    <w:lsdException w:name="Grid Table 1 Light Accent 3" w:uiPriority="46"/>
+    <w:lsdException w:name="Grid Table 2 Accent 3" w:uiPriority="47"/>
+    <w:lsdException w:name="Grid Table 3 Accent 3" w:uiPriority="48"/>
+    <w:lsdException w:name="Grid Table 4 Accent 3" w:uiPriority="49"/>
+    <w:lsdException w:name="Grid Table 5 Dark Accent 3" w:uiPriority="50"/>
+    <w:lsdException w:name="Grid Table 6 Colorful Accent 3" w:uiPriority="51"/>
+    <w:lsdException w:name="Grid Table 7 Colorful Accent 3" w:uiPriority="52"/>
+    <w:lsdException w:name="Grid Table 1 Light Accent 4" w:uiPriority="46"/>
+    <w:lsdException w:name="Grid Table 2 Accent 4" w:uiPriority="47"/>
+    <w:lsdException w:name="Grid Table 3 Accent 4" w:uiPriority="48"/>
+    <w:lsdException w:name="Grid Table 4 Accent 4" w:uiPriority="49"/>
+    <w:lsdException w:name="Grid Table 5 Dark Accent 4" w:uiPriority="50"/>
+    <w:lsdException w:name="Grid Table 6 Colorful Accent 4" w:uiPriority="51"/>
+    <w:lsdException w:name="Grid Table 7 Colorful Accent 4" w:uiPriority="52"/>
+    <w:lsdException w:name="Grid Table 1 Light Accent 5" w:uiPriority="46"/>
+    <w:lsdException w:name="Grid Table 2 Accent 5" w:uiPriority="47"/>
+    <w:lsdException w:name="Grid Table 3 Accent 5" w:uiPriority="48"/>
+    <w:lsdException w:name="Grid Table 4 Accent 5" w:uiPriority="49"/>
+    <w:lsdException w:name="Grid Table 5 Dark Accent 5" w:uiPriority="50"/>
+    <w:lsdException w:name="Grid Table 6 Colorful Accent 5" w:uiPriority="51"/>
+    <w:lsdException w:name="Grid Table 7 Colorful Accent 5" w:uiPriority="52"/>
+    <w:lsdException w:name="Grid Table 1 Light Accent 6" w:uiPriority="46"/>
+    <w:lsdException w:name="Grid Table 2 Accent 6" w:uiPriority="47"/>
+    <w:lsdException w:name="Grid Table 3 Accent 6" w:uiPriority="48"/>
+    <w:lsdException w:name="Grid Table 4 Accent 6" w:uiPriority="49"/>
+    <w:lsdException w:name="Grid Table 5 Dark Accent 6" w:uiPriority="50"/>
+    <w:lsdException w:name="Grid Table 6 Colorful Accent 6" w:uiPriority="51"/>
+    <w:lsdException w:name="Grid Table 7 Colorful Accent 6" w:uiPriority="52"/>
+    <w:lsdException w:name="List Table 1 Light" w:uiPriority="46"/>
+    <w:lsdException w:name="List Table 2" w:uiPriority="47"/>
+    <w:lsdException w:name="List Table 3" w:uiPriority="48"/>
+    <w:lsdException w:name="List Table 4" w:uiPriority="49"/>
+    <w:lsdException w:name="List Table 5 Dark" w:uiPriority="50"/>
+    <w:lsdException w:name="List Table 6 Colorful" w:uiPriority="51"/>
+    <w:lsdException w:name="List Table 7 Colorful" w:uiPriority="52"/>
+    <w:lsdException w:name="List Table 1 Light Accent 1" w:uiPriority="46"/>
+    <w:lsdException w:name="List Table 2 Accent 1" w:uiPriority="47"/>
+    <w:lsdException w:name="List Table 3 Accent 1" w:uiPriority="48"/>
+    <w:lsdException w:name="List Table 4 Accent 1" w:uiPriority="49"/>
+    <w:lsdException w:name="List Table 5 Dark Accent 1" w:uiPriority="50"/>
+    <w:lsdException w:name="List Table 6 Colorful Accent 1" w:uiPriority="51"/>
+    <w:lsdException w:name="List Table 7 Colorful Accent 1" w:uiPriority="52"/>
+    <w:lsdException w:name="List Table 1 Light Accent 2" w:uiPriority="46"/>
+    <w:lsdException w:name="List Table 2 Accent 2" w:uiPriority="47"/>
+    <w:lsdException w:name="List Table 3 Accent 2" w:uiPriority="48"/>
+    <w:lsdException w:name="List Table 4 Accent 2" w:uiPriority="49"/>
+    <w:lsdException w:name="List Table 5 Dark Accent 2" w:uiPriority="50"/>
+    <w:lsdException w:name="List Table 6 Colorful Accent 2" w:uiPriority="51"/>
+    <w:lsdException w:name="List Table 7 Colorful Accent 2" w:uiPriority="52"/>
+    <w:lsdException w:name="List Table 1 Light Accent 3" w:uiPriority="46"/>
+    <w:lsdException w:name="List Table 2 Accent 3" w:uiPriority="47"/>
+    <w:lsdException w:name="List Table 3 Accent 3" w:uiPriority="48"/>
+    <w:lsdException w:name="List Table 4 Accent 3" w:uiPriority="49"/>
+    <w:lsdException w:name="List Table 5 Dark Accent 3" w:uiPriority="50"/>
+    <w:lsdException w:name="List Table 6 Colorful Accent 3" w:uiPriority="51"/>
+    <w:lsdException w:name="List Table 7 Colorful Accent 3" w:uiPriority="52"/>
+    <w:lsdException w:name="List Table 1 Light Accent 4" w:uiPriority="46"/>
+    <w:lsdException w:name="List Table 2 Accent 4" w:uiPriority="47"/>
+    <w:lsdException w:name="List Table 3 Accent 4" w:uiPriority="48"/>
+    <w:lsdException w:name="List Table 4 Accent 4" w:uiPriority="49"/>
+    <w:lsdException w:name="List Table 5 Dark Accent 4" w:uiPriority="50"/>
+    <w:lsdException w:name="List Table 6 Colorful Accent 4" w:uiPriority="51"/>
+    <w:lsdException w:name="List Table 7 Colorful Accent 4" w:uiPriority="52"/>
+    <w:lsdException w:name="List Table 1 Light Accent 5" w:uiPriority="46"/>
+    <w:lsdException w:name="List Table 2 Accent 5" w:uiPriority="47"/>
+    <w:lsdException w:name="List Table 3 Accent 5" w:uiPriority="48"/>
+    <w:lsdException w:name="List Table 4 Accent 5" w:uiPriority="49"/>
+    <w:lsdException w:name="List Table 5 Dark Accent 5" w:uiPriority="50"/>
+    <w:lsdException w:name="List Table 6 Colorful Accent 5" w:uiPriority="51"/>
+    <w:lsdException w:name="List Table 7 Colorful Accent 5" w:uiPriority="52"/>
+    <w:lsdException w:name="List Table 1 Light Accent 6" w:uiPriority="46"/>
+    <w:lsdException w:name="List Table 2 Accent 6" w:uiPriority="47"/>
+    <w:lsdException w:name="List Table 3 Accent 6" w:uiPriority="48"/>
+    <w:lsdException w:name="List Table 4 Accent 6" w:uiPriority="49"/>
+    <w:lsdException w:name="List Table 5 Dark Accent 6" w:uiPriority="50"/>
+    <w:lsdException w:name="List Table 6 Colorful Accent 6" w:uiPriority="51"/>
+    <w:lsdException w:name="List Table 7 Colorful Accent 6" w:uiPriority="52"/>
   </w:latentStyles>
   <w:style w:type="paragraph" w:default="1" w:styleId="Normal">
     <w:name w:val="Normal"/>

</xml_diff>